<commit_message>
edits to command line basics
</commit_message>
<xml_diff>
--- a/labs/CommandLineBasics/CommandLineBasics.docx
+++ b/labs/CommandLineBasics/CommandLineBasics.docx
@@ -194,7 +194,7 @@
         </w:tblBorders>
         <w:tblCellMar>
           <w:top w:w="55" w:type="dxa"/>
-          <w:left w:w="42" w:type="dxa"/>
+          <w:left w:w="40" w:type="dxa"/>
           <w:bottom w:w="55" w:type="dxa"/>
           <w:right w:w="55" w:type="dxa"/>
         </w:tblCellMar>
@@ -356,29 +356,7 @@
                 <w:sz w:val="20"/>
                 <w:szCs w:val="20"/>
               </w:rPr>
-              <w:t xml:space="preserve">Have Ms. Pluska check off </w:t>
-            </w:r>
-            <w:r>
-              <w:rPr>
-                <w:rFonts w:eastAsia="Ubuntu" w:cs="Calibri" w:ascii="Calibri" w:hAnsi="Calibri" w:asciiTheme="majorHAnsi" w:cstheme="majorHAnsi" w:hAnsiTheme="majorHAnsi"/>
-                <w:b w:val="false"/>
-                <w:bCs w:val="false"/>
-                <w:color w:val="000000"/>
-                <w:sz w:val="20"/>
-                <w:szCs w:val="20"/>
-              </w:rPr>
-              <w:t>Create directories, Navigate between directories, and List contents of a directory before you continue</w:t>
-            </w:r>
-            <w:r>
-              <w:rPr>
-                <w:rFonts w:eastAsia="Ubuntu" w:cs="Calibri" w:ascii="Calibri" w:hAnsi="Calibri" w:asciiTheme="majorHAnsi" w:cstheme="majorHAnsi" w:hAnsiTheme="majorHAnsi"/>
-                <w:b w:val="false"/>
-                <w:bCs w:val="false"/>
-                <w:color w:val="000000"/>
-                <w:sz w:val="20"/>
-                <w:szCs w:val="20"/>
-              </w:rPr>
-              <w:t xml:space="preserve"> </w:t>
+              <w:t xml:space="preserve">Have Ms. Pluska check off Create directories, Navigate between directories, and List contents of a directory before you continue </w:t>
             </w:r>
           </w:p>
           <w:p>
@@ -516,37 +494,7 @@
                 <w:sz w:val="20"/>
                 <w:szCs w:val="20"/>
               </w:rPr>
-              <w:t xml:space="preserve">Have Ms. Pluska check off </w:t>
-            </w:r>
-            <w:r>
-              <w:rPr>
-                <w:rFonts w:eastAsia="Ubuntu" w:cs="Calibri" w:ascii="Calibri" w:hAnsi="Calibri" w:asciiTheme="majorHAnsi" w:cstheme="majorHAnsi" w:hAnsiTheme="majorHAnsi"/>
-                <w:b w:val="false"/>
-                <w:bCs w:val="false"/>
-                <w:i w:val="false"/>
-                <w:caps w:val="false"/>
-                <w:smallCaps w:val="false"/>
-                <w:color w:val="000000"/>
-                <w:spacing w:val="0"/>
-                <w:sz w:val="20"/>
-                <w:szCs w:val="20"/>
-              </w:rPr>
-              <w:t xml:space="preserve">Create </w:t>
-            </w:r>
-            <w:r>
-              <w:rPr>
-                <w:rFonts w:eastAsia="Ubuntu" w:cs="Calibri" w:ascii="Calibri" w:hAnsi="Calibri" w:asciiTheme="majorHAnsi" w:cstheme="majorHAnsi" w:hAnsiTheme="majorHAnsi"/>
-                <w:b w:val="false"/>
-                <w:bCs w:val="false"/>
-                <w:i w:val="false"/>
-                <w:caps w:val="false"/>
-                <w:smallCaps w:val="false"/>
-                <w:color w:val="000000"/>
-                <w:spacing w:val="0"/>
-                <w:sz w:val="20"/>
-                <w:szCs w:val="20"/>
-              </w:rPr>
-              <w:t>your AP Computer Science A course directories and Work with your partner</w:t>
+              <w:t>Have Ms. Pluska check off Create your AP Computer Science A course directories and Work with your partner</w:t>
             </w:r>
           </w:p>
           <w:p>
@@ -695,7 +643,7 @@
                   </pic:nvPicPr>
                   <pic:blipFill>
                     <a:blip r:embed="rId2"/>
-                    <a:srcRect l="2083" t="3961" r="78343" b="47611"/>
+                    <a:srcRect l="2083" t="3961" r="78364" b="47622"/>
                     <a:stretch>
                       <a:fillRect/>
                     </a:stretch>
@@ -1146,7 +1094,7 @@
                   </pic:nvPicPr>
                   <pic:blipFill>
                     <a:blip r:embed="rId3"/>
-                    <a:srcRect l="2168" t="5889" r="80607" b="75279"/>
+                    <a:srcRect l="2168" t="5889" r="80628" b="75303"/>
                     <a:stretch>
                       <a:fillRect/>
                     </a:stretch>
@@ -1307,7 +1255,7 @@
         </w:tblBorders>
         <w:tblCellMar>
           <w:top w:w="55" w:type="dxa"/>
-          <w:left w:w="53" w:type="dxa"/>
+          <w:left w:w="51" w:type="dxa"/>
           <w:bottom w:w="55" w:type="dxa"/>
           <w:right w:w="55" w:type="dxa"/>
         </w:tblCellMar>
@@ -1800,7 +1748,7 @@
         </w:tblBorders>
         <w:tblCellMar>
           <w:top w:w="55" w:type="dxa"/>
-          <w:left w:w="53" w:type="dxa"/>
+          <w:left w:w="51" w:type="dxa"/>
           <w:bottom w:w="55" w:type="dxa"/>
           <w:right w:w="55" w:type="dxa"/>
         </w:tblCellMar>
@@ -1944,7 +1892,7 @@
       </w:pPr>
       <w:r>
         <w:rPr>
-          <w:rFonts w:eastAsia="Ubuntu" w:cs="Calibri" w:cstheme="majorHAnsi" w:ascii="Calibri" w:hAnsi="Calibri"/>
+          <w:rFonts w:eastAsia="Ubuntu" w:cs="Calibri" w:ascii="Calibri" w:hAnsi="Calibri" w:cstheme="majorHAnsi"/>
           <w:color w:val="000000"/>
         </w:rPr>
         <w:t xml:space="preserve">Go explore these directories...  Try not to get lost.  If you do get lost type “cd ~” to return to the home directory. </w:t>
@@ -2058,12 +2006,14 @@
       </w:pPr>
       <w:r>
         <w:rPr>
-          <w:rFonts w:cs="Calibri"/>
-          <w:color w:val="24292E"/>
-          <w:sz w:val="30"/>
-          <w:szCs w:val="20"/>
-          <w:highlight w:val="white"/>
-          <w:u w:val="none"/>
+          <w:rFonts w:ascii="Calibri" w:hAnsi="Calibri"/>
+          <w:b w:val="false"/>
+          <w:bCs w:val="false"/>
+          <w:i w:val="false"/>
+          <w:caps w:val="false"/>
+          <w:smallCaps w:val="false"/>
+          <w:spacing w:val="0"/>
+          <w:sz w:val="20"/>
         </w:rPr>
       </w:r>
     </w:p>
@@ -2118,7 +2068,17 @@
         </w:rPr>
       </w:pPr>
       <w:r>
-        <w:rPr/>
+        <w:rPr>
+          <w:rFonts w:ascii="Calibri" w:hAnsi="Calibri"/>
+          <w:b w:val="false"/>
+          <w:i w:val="false"/>
+          <w:caps w:val="false"/>
+          <w:smallCaps w:val="false"/>
+          <w:color w:val="111111"/>
+          <w:spacing w:val="0"/>
+          <w:sz w:val="20"/>
+          <w:szCs w:val="20"/>
+        </w:rPr>
       </w:r>
     </w:p>
     <w:p>
@@ -2198,7 +2158,17 @@
         </w:rPr>
       </w:pPr>
       <w:r>
-        <w:rPr/>
+        <w:rPr>
+          <w:rFonts w:ascii="Calibri" w:hAnsi="Calibri"/>
+          <w:b w:val="false"/>
+          <w:i w:val="false"/>
+          <w:caps w:val="false"/>
+          <w:smallCaps w:val="false"/>
+          <w:color w:val="111111"/>
+          <w:spacing w:val="0"/>
+          <w:sz w:val="20"/>
+          <w:szCs w:val="20"/>
+        </w:rPr>
       </w:r>
     </w:p>
     <w:p>
@@ -2362,7 +2332,17 @@
         </w:rPr>
       </w:pPr>
       <w:r>
-        <w:rPr/>
+        <w:rPr>
+          <w:rFonts w:ascii="Calibri" w:hAnsi="Calibri"/>
+          <w:b w:val="false"/>
+          <w:i w:val="false"/>
+          <w:caps w:val="false"/>
+          <w:smallCaps w:val="false"/>
+          <w:color w:val="111111"/>
+          <w:spacing w:val="0"/>
+          <w:sz w:val="20"/>
+          <w:szCs w:val="20"/>
+        </w:rPr>
       </w:r>
     </w:p>
     <w:p>
@@ -2383,27 +2363,7 @@
           <w:sz w:val="28"/>
           <w:szCs w:val="28"/>
         </w:rPr>
-        <w:t xml:space="preserve">Have Ms. Pluska check off </w:t>
-      </w:r>
-      <w:r>
-        <w:rPr>
-          <w:rFonts w:eastAsia="Ubuntu" w:cs="Calibri" w:ascii="Calibri" w:hAnsi="Calibri" w:asciiTheme="majorHAnsi" w:cstheme="majorHAnsi" w:hAnsiTheme="majorHAnsi"/>
-          <w:b/>
-          <w:color w:val="F58220"/>
-          <w:sz w:val="28"/>
-          <w:szCs w:val="28"/>
-        </w:rPr>
-        <w:t>Create directories, Navigate between directories, and List contents of a directory before you continue</w:t>
-      </w:r>
-      <w:r>
-        <w:rPr>
-          <w:rFonts w:eastAsia="Ubuntu" w:cs="Calibri" w:ascii="Calibri" w:hAnsi="Calibri" w:asciiTheme="majorHAnsi" w:cstheme="majorHAnsi" w:hAnsiTheme="majorHAnsi"/>
-          <w:b/>
-          <w:color w:val="F58220"/>
-          <w:sz w:val="28"/>
-          <w:szCs w:val="28"/>
-        </w:rPr>
-        <w:t xml:space="preserve"> </w:t>
+        <w:t xml:space="preserve">Have Ms. Pluska check off Create directories, Navigate between directories, and List contents of a directory before you continue </w:t>
       </w:r>
     </w:p>
     <w:p>
@@ -2507,14 +2467,7 @@
           <w:rFonts w:eastAsia="Ubuntu" w:cs="Calibri" w:ascii="Calibri" w:hAnsi="Calibri" w:asciiTheme="majorHAnsi" w:cstheme="majorHAnsi" w:hAnsiTheme="majorHAnsi"/>
           <w:color w:val="000000"/>
         </w:rPr>
-        <w:t xml:space="preserve">Before you continue have Ms. Pluska check off </w:t>
-      </w:r>
-      <w:r>
-        <w:rPr>
-          <w:rFonts w:eastAsia="Ubuntu" w:cs="Calibri" w:ascii="Calibri" w:hAnsi="Calibri" w:asciiTheme="majorHAnsi" w:cstheme="majorHAnsi" w:hAnsiTheme="majorHAnsi"/>
-          <w:color w:val="000000"/>
-        </w:rPr>
-        <w:t>Create directories, Navigate between directories, and list contents of a directory</w:t>
+        <w:t>Before you continue have Ms. Pluska check off Create directories, Navigate between directories, and list contents of a directory</w:t>
       </w:r>
     </w:p>
     <w:p>
@@ -2928,7 +2881,7 @@
     <w:p>
       <w:pPr>
         <w:pStyle w:val="ListParagraph"/>
-        <w:ind w:hanging="0"/>
+        <w:ind w:left="720" w:hanging="0"/>
         <w:rPr>
           <w:rFonts w:ascii="Calibri" w:hAnsi="Calibri" w:eastAsia="Ubuntu" w:cs="Calibri" w:asciiTheme="majorHAnsi" w:cstheme="majorHAnsi" w:hAnsiTheme="majorHAnsi"/>
           <w:b w:val="false"/>
@@ -2945,7 +2898,18 @@
         </w:rPr>
       </w:pPr>
       <w:r>
-        <w:rPr/>
+        <w:rPr>
+          <w:rFonts w:eastAsia="Ubuntu" w:cs="Calibri" w:cstheme="majorHAnsi" w:ascii="Calibri" w:hAnsi="Calibri"/>
+          <w:b w:val="false"/>
+          <w:bCs w:val="false"/>
+          <w:i w:val="false"/>
+          <w:caps w:val="false"/>
+          <w:smallCaps w:val="false"/>
+          <w:color w:val="000000"/>
+          <w:spacing w:val="0"/>
+          <w:sz w:val="20"/>
+          <w:szCs w:val="20"/>
+        </w:rPr>
       </w:r>
     </w:p>
     <w:p>
@@ -3003,23 +2967,7 @@
           <w:szCs w:val="20"/>
           <w:u w:val="none"/>
         </w:rPr>
-        <w:t xml:space="preserve">The “mv” command can be used to rename a file.  The following command could be used to rename testFile to testFile2 </w:t>
-      </w:r>
-      <w:r>
-        <w:rPr>
-          <w:rStyle w:val="InternetLink"/>
-          <w:rFonts w:cs="Calibri" w:ascii="Calibri" w:hAnsi="Calibri"/>
-          <w:b w:val="false"/>
-          <w:i w:val="false"/>
-          <w:caps w:val="false"/>
-          <w:smallCaps w:val="false"/>
-          <w:color w:val="24292E"/>
-          <w:spacing w:val="0"/>
-          <w:sz w:val="20"/>
-          <w:szCs w:val="20"/>
-          <w:u w:val="none"/>
-        </w:rPr>
-        <w:t>for example</w:t>
+        <w:t>The “mv” command can be used to rename a file.  The following command could be used to rename testFile to testFile2 for example</w:t>
       </w:r>
     </w:p>
     <w:p>
@@ -3063,15 +3011,7 @@
           <w:color w:val="24292E"/>
           <w:highlight w:val="white"/>
         </w:rPr>
-        <w:t>Navigate to each of the files you created above.  Rename each file as follows: testFile1, testFile2, testFile3</w:t>
-      </w:r>
-      <w:r>
-        <w:rPr>
-          <w:rFonts w:cs="Calibri" w:ascii="Calibri" w:hAnsi="Calibri"/>
-          <w:color w:val="24292E"/>
-          <w:highlight w:val="white"/>
-        </w:rPr>
-        <w:t xml:space="preserve">  </w:t>
+        <w:t xml:space="preserve">Navigate to each of the files you created above.  Rename each file as follows: testFile1, testFile2, testFile3  </w:t>
       </w:r>
     </w:p>
     <w:p>
@@ -3184,24 +3124,7 @@
           <w:highlight w:val="white"/>
           <w:u w:val="none"/>
         </w:rPr>
-        <w:t xml:space="preserve">:  ALWAYS use “camel case”.  Camel case means you start all names with a upper or lower case letter, and capitalize only the first letter of each word that follows.  Examples include:  homeworkFiles, myStuff, pluskaComputerScience.  </w:t>
-      </w:r>
-      <w:r>
-        <w:rPr>
-          <w:rStyle w:val="InternetLink"/>
-          <w:rFonts w:cs="Calibri" w:ascii="Calibri" w:hAnsi="Calibri"/>
-          <w:b w:val="false"/>
-          <w:i w:val="false"/>
-          <w:caps w:val="false"/>
-          <w:smallCaps w:val="false"/>
-          <w:color w:val="000000"/>
-          <w:spacing w:val="0"/>
-          <w:sz w:val="20"/>
-          <w:szCs w:val="20"/>
-          <w:highlight w:val="white"/>
-          <w:u w:val="none"/>
-        </w:rPr>
-        <w:t xml:space="preserve"> </w:t>
+        <w:t xml:space="preserve">:  ALWAYS use “camel case”.  Camel case means you start all names with a upper or lower case letter, and capitalize only the first letter of each word that follows.  Examples include:  homeworkFiles, myStuff, pluskaComputerScience.   </w:t>
       </w:r>
     </w:p>
     <w:p>
@@ -3224,9 +3147,15 @@
       </w:pPr>
       <w:r>
         <w:rPr>
-          <w:rFonts w:cs="Calibri" w:ascii="Calibri" w:hAnsi="Calibri"/>
-          <w:color w:val="000000"/>
-          <w:highlight w:val="white"/>
+          <w:b w:val="false"/>
+          <w:i w:val="false"/>
+          <w:caps w:val="false"/>
+          <w:smallCaps w:val="false"/>
+          <w:color w:val="000000"/>
+          <w:spacing w:val="0"/>
+          <w:sz w:val="20"/>
+          <w:szCs w:val="20"/>
+          <w:u w:val="none"/>
         </w:rPr>
       </w:r>
     </w:p>
@@ -3253,37 +3182,7 @@
           <w:sz w:val="28"/>
           <w:szCs w:val="28"/>
         </w:rPr>
-        <w:t xml:space="preserve">Have Ms. Pluska check off </w:t>
-      </w:r>
-      <w:r>
-        <w:rPr>
-          <w:rFonts w:eastAsia="Ubuntu" w:cs="Calibri" w:ascii="Calibri" w:hAnsi="Calibri" w:asciiTheme="majorHAnsi" w:cstheme="majorHAnsi" w:hAnsiTheme="majorHAnsi"/>
-          <w:b/>
-          <w:bCs w:val="false"/>
-          <w:i w:val="false"/>
-          <w:caps w:val="false"/>
-          <w:smallCaps w:val="false"/>
-          <w:color w:val="F58220"/>
-          <w:spacing w:val="0"/>
-          <w:sz w:val="28"/>
-          <w:szCs w:val="28"/>
-        </w:rPr>
-        <w:t xml:space="preserve">Create a file </w:t>
-      </w:r>
-      <w:r>
-        <w:rPr>
-          <w:rFonts w:eastAsia="Ubuntu" w:cs="Calibri" w:ascii="Calibri" w:hAnsi="Calibri" w:asciiTheme="majorHAnsi" w:cstheme="majorHAnsi" w:hAnsiTheme="majorHAnsi"/>
-          <w:b/>
-          <w:bCs w:val="false"/>
-          <w:i w:val="false"/>
-          <w:caps w:val="false"/>
-          <w:smallCaps w:val="false"/>
-          <w:color w:val="F58220"/>
-          <w:spacing w:val="0"/>
-          <w:sz w:val="28"/>
-          <w:szCs w:val="28"/>
-        </w:rPr>
-        <w:t>and Rename a file</w:t>
+        <w:t>Have Ms. Pluska check off Create a file and Rename a file</w:t>
       </w:r>
     </w:p>
     <w:p>
@@ -3385,7 +3284,10 @@
         </w:rPr>
       </w:pPr>
       <w:r>
-        <w:rPr/>
+        <w:rPr>
+          <w:rFonts w:eastAsia="Ubuntu" w:cs="Calibri" w:cstheme="majorHAnsi" w:ascii="Calibri" w:hAnsi="Calibri"/>
+          <w:color w:val="000000"/>
+        </w:rPr>
       </w:r>
     </w:p>
     <w:p>
@@ -3408,21 +3310,7 @@
           <w:rFonts w:eastAsia="Ubuntu" w:cs="Calibri" w:ascii="Calibri" w:hAnsi="Calibri" w:asciiTheme="majorHAnsi" w:cstheme="majorHAnsi" w:hAnsiTheme="majorHAnsi"/>
           <w:color w:val="000000"/>
         </w:rPr>
-        <w:t xml:space="preserve">Before you continue have Ms. Pluska check off </w:t>
-      </w:r>
-      <w:r>
-        <w:rPr>
-          <w:rFonts w:eastAsia="Ubuntu" w:cs="Calibri" w:ascii="Calibri" w:hAnsi="Calibri" w:asciiTheme="majorHAnsi" w:cstheme="majorHAnsi" w:hAnsiTheme="majorHAnsi"/>
-          <w:color w:val="000000"/>
-        </w:rPr>
-        <w:t xml:space="preserve">Create a file </w:t>
-      </w:r>
-      <w:r>
-        <w:rPr>
-          <w:rFonts w:eastAsia="Ubuntu" w:cs="Calibri" w:ascii="Calibri" w:hAnsi="Calibri" w:asciiTheme="majorHAnsi" w:cstheme="majorHAnsi" w:hAnsiTheme="majorHAnsi"/>
-          <w:color w:val="000000"/>
-        </w:rPr>
-        <w:t>and Rename a file</w:t>
+        <w:t>Before you continue have Ms. Pluska check off Create a file and Rename a file</w:t>
       </w:r>
     </w:p>
     <w:p>
@@ -3630,7 +3518,11 @@
         </w:rPr>
       </w:pPr>
       <w:r>
-        <w:rPr/>
+        <w:rPr>
+          <w:rFonts w:cs="Calibri" w:ascii="Calibri" w:hAnsi="Calibri"/>
+          <w:color w:val="24292E"/>
+          <w:highlight w:val="white"/>
+        </w:rPr>
         <mc:AlternateContent>
           <mc:Choice Requires="wps">
             <w:drawing>
@@ -3642,7 +3534,7 @@
                 <wp:positionV relativeFrom="paragraph">
                   <wp:posOffset>45085</wp:posOffset>
                 </wp:positionV>
-                <wp:extent cx="1296035" cy="276860"/>
+                <wp:extent cx="1297305" cy="278130"/>
                 <wp:effectExtent l="0" t="0" r="0" b="0"/>
                 <wp:wrapNone/>
                 <wp:docPr id="5" name="Shape1"/>
@@ -3653,7 +3545,7 @@
                       <wps:spPr>
                         <a:xfrm>
                           <a:off x="0" y="0"/>
-                          <a:ext cx="1295280" cy="276120"/>
+                          <a:ext cx="1296720" cy="277560"/>
                         </a:xfrm>
                         <a:prstGeom prst="rect">
                           <a:avLst/>
@@ -3675,6 +3567,7 @@
                         <w:txbxContent>
                           <w:p>
                             <w:pPr>
+                              <w:pStyle w:val="FrameContents"/>
                               <w:overflowPunct w:val="false"/>
                               <w:spacing w:lineRule="auto" w:line="240"/>
                               <w:jc w:val="center"/>
@@ -3704,11 +3597,15 @@
           </mc:Choice>
           <mc:Fallback>
             <w:pict>
-              <v:rect id="shape_0" ID="Shape1" stroked="t" style="position:absolute;margin-left:172.85pt;margin-top:3.55pt;width:101.95pt;height:21.7pt">
+              <v:rect id="shape_0" ID="Shape1" stroked="t" style="position:absolute;margin-left:172.85pt;margin-top:3.55pt;width:102.05pt;height:21.8pt">
+                <w10:wrap type="square"/>
+                <v:fill o:detectmouseclick="t" on="false"/>
+                <v:stroke color="#3465a4" joinstyle="round" endcap="flat"/>
                 <v:textbox>
                   <w:txbxContent>
                     <w:p>
                       <w:pPr>
+                        <w:pStyle w:val="FrameContents"/>
                         <w:overflowPunct w:val="false"/>
                         <w:spacing w:lineRule="auto" w:line="240"/>
                         <w:jc w:val="center"/>
@@ -3727,9 +3624,6 @@
                     </w:p>
                   </w:txbxContent>
                 </v:textbox>
-                <w10:wrap type="none"/>
-                <v:fill o:detectmouseclick="t" on="false"/>
-                <v:stroke color="#3465a4" joinstyle="round" endcap="flat"/>
               </v:rect>
             </w:pict>
           </mc:Fallback>
@@ -3787,15 +3681,15 @@
               <wp:anchor behindDoc="0" distT="0" distB="0" distL="0" distR="0" simplePos="0" locked="0" layoutInCell="1" allowOverlap="1" relativeHeight="7">
                 <wp:simplePos x="0" y="0"/>
                 <wp:positionH relativeFrom="column">
-                  <wp:posOffset>2217420</wp:posOffset>
+                  <wp:posOffset>1968500</wp:posOffset>
                 </wp:positionH>
                 <wp:positionV relativeFrom="paragraph">
-                  <wp:posOffset>72390</wp:posOffset>
+                  <wp:posOffset>57150</wp:posOffset>
                 </wp:positionV>
-                <wp:extent cx="257810" cy="193040"/>
+                <wp:extent cx="259080" cy="193675"/>
                 <wp:effectExtent l="0" t="0" r="0" b="0"/>
                 <wp:wrapNone/>
-                <wp:docPr id="6" name="Shape2"/>
+                <wp:docPr id="7" name="Shape2"/>
                 <a:graphic xmlns:a="http://schemas.openxmlformats.org/drawingml/2006/main">
                   <a:graphicData uri="http://schemas.microsoft.com/office/word/2010/wordprocessingShape">
                     <wps:wsp>
@@ -3803,7 +3697,7 @@
                       <wps:spPr>
                         <a:xfrm flipH="1">
                           <a:off x="0" y="0"/>
-                          <a:ext cx="257040" cy="192240"/>
+                          <a:ext cx="258480" cy="193680"/>
                         </a:xfrm>
                         <a:prstGeom prst="line">
                           <a:avLst/>
@@ -3829,7 +3723,7 @@
           </mc:Choice>
           <mc:Fallback>
             <w:pict>
-              <v:line id="shape_0" from="172.1pt,1.15pt" to="192.3pt,16.25pt" ID="Shape2" stroked="t" style="position:absolute;flip:x">
+              <v:line id="shape_0" from="152.5pt,-0.05pt" to="172.8pt,15.15pt" ID="Shape2" stroked="t" style="position:absolute;flip:x">
                 <v:stroke color="#3465a4" joinstyle="round" endcap="flat"/>
                 <v:fill o:detectmouseclick="t" on="false"/>
               </v:line>
@@ -3842,15 +3736,15 @@
               <wp:anchor behindDoc="0" distT="0" distB="0" distL="0" distR="0" simplePos="0" locked="0" layoutInCell="1" allowOverlap="1" relativeHeight="8">
                 <wp:simplePos x="0" y="0"/>
                 <wp:positionH relativeFrom="column">
-                  <wp:posOffset>2953385</wp:posOffset>
+                  <wp:posOffset>3044190</wp:posOffset>
                 </wp:positionH>
                 <wp:positionV relativeFrom="paragraph">
-                  <wp:posOffset>-109855</wp:posOffset>
+                  <wp:posOffset>-147955</wp:posOffset>
                 </wp:positionV>
-                <wp:extent cx="10160" cy="269240"/>
+                <wp:extent cx="635" cy="292735"/>
                 <wp:effectExtent l="0" t="0" r="0" b="0"/>
                 <wp:wrapNone/>
-                <wp:docPr id="7" name="Shape3"/>
+                <wp:docPr id="8" name="Shape3"/>
                 <a:graphic xmlns:a="http://schemas.openxmlformats.org/drawingml/2006/main">
                   <a:graphicData uri="http://schemas.microsoft.com/office/word/2010/wordprocessingShape">
                     <wps:wsp>
@@ -3858,7 +3752,7 @@
                       <wps:spPr>
                         <a:xfrm>
                           <a:off x="0" y="0"/>
-                          <a:ext cx="9360" cy="268560"/>
+                          <a:ext cx="0" cy="291960"/>
                         </a:xfrm>
                         <a:prstGeom prst="line">
                           <a:avLst/>
@@ -3884,7 +3778,7 @@
           </mc:Choice>
           <mc:Fallback>
             <w:pict>
-              <v:line id="shape_0" from="222.35pt,1.15pt" to="223.05pt,22.25pt" ID="Shape3" stroked="t" style="position:absolute">
+              <v:line id="shape_0" from="228.2pt,-0.2pt" to="228.2pt,22.75pt" ID="Shape3" stroked="t" style="position:absolute">
                 <v:stroke color="#3465a4" joinstyle="round" endcap="flat"/>
                 <v:fill o:detectmouseclick="t" on="false"/>
               </v:line>
@@ -3897,15 +3791,15 @@
               <wp:anchor behindDoc="0" distT="0" distB="0" distL="0" distR="0" simplePos="0" locked="0" layoutInCell="1" allowOverlap="1" relativeHeight="9">
                 <wp:simplePos x="0" y="0"/>
                 <wp:positionH relativeFrom="column">
-                  <wp:posOffset>3288030</wp:posOffset>
+                  <wp:posOffset>3546475</wp:posOffset>
                 </wp:positionH>
                 <wp:positionV relativeFrom="paragraph">
-                  <wp:posOffset>52070</wp:posOffset>
+                  <wp:posOffset>37465</wp:posOffset>
                 </wp:positionV>
-                <wp:extent cx="210185" cy="240665"/>
+                <wp:extent cx="211455" cy="242570"/>
                 <wp:effectExtent l="0" t="0" r="0" b="0"/>
                 <wp:wrapNone/>
-                <wp:docPr id="8" name="Shape4"/>
+                <wp:docPr id="9" name="Shape4"/>
                 <a:graphic xmlns:a="http://schemas.openxmlformats.org/drawingml/2006/main">
                   <a:graphicData uri="http://schemas.microsoft.com/office/word/2010/wordprocessingShape">
                     <wps:wsp>
@@ -3913,7 +3807,7 @@
                       <wps:spPr>
                         <a:xfrm>
                           <a:off x="0" y="0"/>
-                          <a:ext cx="209520" cy="240120"/>
+                          <a:ext cx="210960" cy="241200"/>
                         </a:xfrm>
                         <a:prstGeom prst="line">
                           <a:avLst/>
@@ -3939,48 +3833,28 @@
           </mc:Choice>
           <mc:Fallback>
             <w:pict>
-              <v:line id="shape_0" from="254.6pt,1.15pt" to="271.05pt,20pt" ID="Shape4" stroked="t" style="position:absolute">
+              <v:line id="shape_0" from="274.95pt,-0.05pt" to="291.5pt,18.9pt" ID="Shape4" stroked="t" style="position:absolute">
                 <v:stroke color="#3465a4" joinstyle="round" endcap="flat"/>
                 <v:fill o:detectmouseclick="t" on="false"/>
               </v:line>
             </w:pict>
           </mc:Fallback>
         </mc:AlternateContent>
-      </w:r>
-    </w:p>
-    <w:p>
-      <w:pPr>
-        <w:pStyle w:val="ListParagraph"/>
-        <w:bidi w:val="0"/>
-        <w:spacing w:lineRule="auto" w:line="240" w:before="0" w:after="150"/>
-        <w:ind w:left="360" w:hanging="360"/>
-        <w:contextualSpacing/>
-        <w:jc w:val="left"/>
-        <w:rPr>
-          <w:rFonts w:ascii="Calibri" w:hAnsi="Calibri" w:eastAsia="Ubuntu" w:cs="Calibri" w:asciiTheme="majorHAnsi" w:cstheme="majorHAnsi" w:hAnsiTheme="majorHAnsi"/>
-          <w:color w:val="000000"/>
-        </w:rPr>
-      </w:pPr>
-      <w:r>
-        <w:rPr>
-          <w:rFonts w:eastAsia="Ubuntu" w:cs="Calibri" w:cstheme="majorHAnsi" w:ascii="Calibri" w:hAnsi="Calibri"/>
-          <w:color w:val="000000"/>
-        </w:rPr>
         <mc:AlternateContent>
           <mc:Choice Requires="wps">
             <w:drawing>
-              <wp:anchor behindDoc="0" distT="0" distB="0" distL="0" distR="0" simplePos="0" locked="0" layoutInCell="1" allowOverlap="1" relativeHeight="10">
+              <wp:anchor behindDoc="0" distT="0" distB="0" distL="0" distR="0" simplePos="0" locked="0" layoutInCell="1" allowOverlap="1" relativeHeight="12">
                 <wp:simplePos x="0" y="0"/>
                 <wp:positionH relativeFrom="column">
-                  <wp:posOffset>1385570</wp:posOffset>
+                  <wp:posOffset>3498215</wp:posOffset>
                 </wp:positionH>
                 <wp:positionV relativeFrom="paragraph">
-                  <wp:posOffset>-33655</wp:posOffset>
+                  <wp:posOffset>121285</wp:posOffset>
                 </wp:positionV>
-                <wp:extent cx="819785" cy="276860"/>
+                <wp:extent cx="792480" cy="492125"/>
                 <wp:effectExtent l="0" t="0" r="0" b="0"/>
                 <wp:wrapNone/>
-                <wp:docPr id="9" name="Shape1"/>
+                <wp:docPr id="10" name="Shape1"/>
                 <a:graphic xmlns:a="http://schemas.openxmlformats.org/drawingml/2006/main">
                   <a:graphicData uri="http://schemas.microsoft.com/office/word/2010/wordprocessingShape">
                     <wps:wsp>
@@ -3988,7 +3862,176 @@
                       <wps:spPr>
                         <a:xfrm>
                           <a:off x="0" y="0"/>
-                          <a:ext cx="819000" cy="276120"/>
+                          <a:ext cx="792000" cy="491400"/>
+                        </a:xfrm>
+                        <a:prstGeom prst="rect">
+                          <a:avLst/>
+                        </a:prstGeom>
+                        <a:solidFill>
+                          <a:srgbClr val="ffffff"/>
+                        </a:solidFill>
+                        <a:ln>
+                          <a:solidFill>
+                            <a:srgbClr val="3465a4"/>
+                          </a:solidFill>
+                        </a:ln>
+                      </wps:spPr>
+                      <wps:style>
+                        <a:lnRef idx="0"/>
+                        <a:fillRef idx="0"/>
+                        <a:effectRef idx="0"/>
+                        <a:fontRef idx="minor"/>
+                      </wps:style>
+                      <wps:txbx>
+                        <w:txbxContent>
+                          <w:p>
+                            <w:pPr>
+                              <w:pStyle w:val="FrameContents"/>
+                              <w:overflowPunct w:val="false"/>
+                              <w:spacing w:lineRule="auto" w:line="240"/>
+                              <w:jc w:val="left"/>
+                              <w:rPr/>
+                            </w:pPr>
+                            <w:r>
+                              <w:rPr/>
+                              <w:t xml:space="preserve"> </w:t>
+                            </w:r>
+                            <w:r>
+                              <w:rPr>
+                                <w:color w:val="000000"/>
+                              </w:rPr>
+                              <w:t>Tutorials</w:t>
+                            </w:r>
+                          </w:p>
+                          <w:p>
+                            <w:pPr>
+                              <w:pStyle w:val="FrameContents"/>
+                              <w:overflowPunct w:val="false"/>
+                              <w:spacing w:lineRule="auto" w:line="240"/>
+                              <w:jc w:val="left"/>
+                              <w:rPr/>
+                            </w:pPr>
+                            <w:r>
+                              <w:rPr>
+                                <w:color w:val="000000"/>
+                              </w:rPr>
+                              <w:t xml:space="preserve">     </w:t>
+                            </w:r>
+                            <w:r>
+                              <w:rPr>
+                                <w:color w:val="000000"/>
+                              </w:rPr>
+                              <w:t>- testFile3</w:t>
+                            </w:r>
+                          </w:p>
+                        </w:txbxContent>
+                      </wps:txbx>
+                      <wps:bodyPr lIns="0" rIns="0" tIns="0" bIns="0" anchor="ctr">
+                        <a:noAutofit/>
+                      </wps:bodyPr>
+                    </wps:wsp>
+                  </a:graphicData>
+                </a:graphic>
+              </wp:anchor>
+            </w:drawing>
+          </mc:Choice>
+          <mc:Fallback>
+            <w:pict>
+              <v:rect id="shape_0" ID="Shape1" fillcolor="white" stroked="t" style="position:absolute;margin-left:275.45pt;margin-top:9.55pt;width:62.3pt;height:38.65pt">
+                <w10:wrap type="square"/>
+                <v:fill o:detectmouseclick="t" type="solid" color2="black"/>
+                <v:stroke color="#3465a4" joinstyle="round" endcap="flat"/>
+                <v:textbox>
+                  <w:txbxContent>
+                    <w:p>
+                      <w:pPr>
+                        <w:pStyle w:val="FrameContents"/>
+                        <w:overflowPunct w:val="false"/>
+                        <w:spacing w:lineRule="auto" w:line="240"/>
+                        <w:jc w:val="left"/>
+                        <w:rPr/>
+                      </w:pPr>
+                      <w:r>
+                        <w:rPr/>
+                        <w:t xml:space="preserve"> </w:t>
+                      </w:r>
+                      <w:r>
+                        <w:rPr>
+                          <w:color w:val="000000"/>
+                        </w:rPr>
+                        <w:t>Tutorials</w:t>
+                      </w:r>
+                    </w:p>
+                    <w:p>
+                      <w:pPr>
+                        <w:pStyle w:val="FrameContents"/>
+                        <w:overflowPunct w:val="false"/>
+                        <w:spacing w:lineRule="auto" w:line="240"/>
+                        <w:jc w:val="left"/>
+                        <w:rPr/>
+                      </w:pPr>
+                      <w:r>
+                        <w:rPr>
+                          <w:color w:val="000000"/>
+                        </w:rPr>
+                        <w:t xml:space="preserve">     </w:t>
+                      </w:r>
+                      <w:r>
+                        <w:rPr>
+                          <w:color w:val="000000"/>
+                        </w:rPr>
+                        <w:t>- testFile3</w:t>
+                      </w:r>
+                    </w:p>
+                  </w:txbxContent>
+                </v:textbox>
+              </v:rect>
+            </w:pict>
+          </mc:Fallback>
+        </mc:AlternateContent>
+      </w:r>
+    </w:p>
+    <w:p>
+      <w:pPr>
+        <w:pStyle w:val="ListParagraph"/>
+        <w:bidi w:val="0"/>
+        <w:spacing w:lineRule="auto" w:line="240" w:before="0" w:after="150"/>
+        <w:ind w:left="360" w:hanging="360"/>
+        <w:contextualSpacing/>
+        <w:jc w:val="left"/>
+        <w:rPr>
+          <w:rFonts w:ascii="Calibri" w:hAnsi="Calibri" w:eastAsia="Ubuntu" w:cs="Calibri" w:asciiTheme="majorHAnsi" w:cstheme="majorHAnsi" w:hAnsiTheme="majorHAnsi"/>
+          <w:color w:val="000000"/>
+        </w:rPr>
+      </w:pPr>
+      <w:r>
+        <w:rPr>
+          <w:rFonts w:eastAsia="Ubuntu" w:cs="Calibri" w:cstheme="majorHAnsi" w:ascii="Calibri" w:hAnsi="Calibri"/>
+          <w:color w:val="000000"/>
+        </w:rPr>
+        <mc:AlternateContent>
+          <mc:Choice Requires="wps">
+            <w:drawing>
+              <wp:anchor behindDoc="0" distT="0" distB="0" distL="0" distR="0" simplePos="0" locked="0" layoutInCell="1" allowOverlap="1" relativeHeight="10">
+                <wp:simplePos x="0" y="0"/>
+                <wp:positionH relativeFrom="column">
+                  <wp:posOffset>1492885</wp:posOffset>
+                </wp:positionH>
+                <wp:positionV relativeFrom="paragraph">
+                  <wp:posOffset>-44450</wp:posOffset>
+                </wp:positionV>
+                <wp:extent cx="821055" cy="278130"/>
+                <wp:effectExtent l="0" t="0" r="0" b="0"/>
+                <wp:wrapNone/>
+                <wp:docPr id="12" name="Shape1"/>
+                <a:graphic xmlns:a="http://schemas.openxmlformats.org/drawingml/2006/main">
+                  <a:graphicData uri="http://schemas.microsoft.com/office/word/2010/wordprocessingShape">
+                    <wps:wsp>
+                      <wps:cNvSpPr/>
+                      <wps:spPr>
+                        <a:xfrm>
+                          <a:off x="0" y="0"/>
+                          <a:ext cx="820440" cy="277560"/>
                         </a:xfrm>
                         <a:prstGeom prst="rect">
                           <a:avLst/>
@@ -4010,6 +4053,7 @@
                         <w:txbxContent>
                           <w:p>
                             <w:pPr>
+                              <w:pStyle w:val="FrameContents"/>
                               <w:overflowPunct w:val="false"/>
                               <w:spacing w:lineRule="auto" w:line="240"/>
                               <w:jc w:val="center"/>
@@ -4039,11 +4083,15 @@
           </mc:Choice>
           <mc:Fallback>
             <w:pict>
-              <v:rect id="shape_0" ID="Shape1" stroked="t" style="position:absolute;margin-left:109.1pt;margin-top:-2.65pt;width:64.45pt;height:21.7pt">
+              <v:rect id="shape_0" ID="Shape1" stroked="t" style="position:absolute;margin-left:117.55pt;margin-top:-3.5pt;width:64.55pt;height:21.8pt">
+                <w10:wrap type="square"/>
+                <v:fill o:detectmouseclick="t" on="false"/>
+                <v:stroke color="#3465a4" joinstyle="round" endcap="flat"/>
                 <v:textbox>
                   <w:txbxContent>
                     <w:p>
                       <w:pPr>
+                        <w:pStyle w:val="FrameContents"/>
                         <w:overflowPunct w:val="false"/>
                         <w:spacing w:lineRule="auto" w:line="240"/>
                         <w:jc w:val="center"/>
@@ -4062,9 +4110,6 @@
                     </w:p>
                   </w:txbxContent>
                 </v:textbox>
-                <w10:wrap type="none"/>
-                <v:fill o:detectmouseclick="t" on="false"/>
-                <v:stroke color="#3465a4" joinstyle="round" endcap="flat"/>
               </v:rect>
             </w:pict>
           </mc:Fallback>
@@ -4080,10 +4125,10 @@
                 <wp:positionV relativeFrom="paragraph">
                   <wp:posOffset>46355</wp:posOffset>
                 </wp:positionV>
-                <wp:extent cx="762635" cy="276860"/>
+                <wp:extent cx="763905" cy="278130"/>
                 <wp:effectExtent l="0" t="0" r="0" b="0"/>
                 <wp:wrapNone/>
-                <wp:docPr id="10" name="Shape1"/>
+                <wp:docPr id="14" name="Shape1"/>
                 <a:graphic xmlns:a="http://schemas.openxmlformats.org/drawingml/2006/main">
                   <a:graphicData uri="http://schemas.microsoft.com/office/word/2010/wordprocessingShape">
                     <wps:wsp>
@@ -4091,7 +4136,7 @@
                       <wps:spPr>
                         <a:xfrm>
                           <a:off x="0" y="0"/>
-                          <a:ext cx="762120" cy="276120"/>
+                          <a:ext cx="763200" cy="277560"/>
                         </a:xfrm>
                         <a:prstGeom prst="rect">
                           <a:avLst/>
@@ -4113,6 +4158,7 @@
                         <w:txbxContent>
                           <w:p>
                             <w:pPr>
+                              <w:pStyle w:val="FrameContents"/>
                               <w:overflowPunct w:val="false"/>
                               <w:spacing w:lineRule="auto" w:line="240"/>
                               <w:jc w:val="center"/>
@@ -4142,11 +4188,15 @@
           </mc:Choice>
           <mc:Fallback>
             <w:pict>
-              <v:rect id="shape_0" ID="Shape1" stroked="t" style="position:absolute;margin-left:190.1pt;margin-top:3.65pt;width:59.95pt;height:21.7pt">
+              <v:rect id="shape_0" ID="Shape1" stroked="t" style="position:absolute;margin-left:190.1pt;margin-top:3.65pt;width:60.05pt;height:21.8pt">
+                <w10:wrap type="square"/>
+                <v:fill o:detectmouseclick="t" on="false"/>
+                <v:stroke color="#3465a4" joinstyle="round" endcap="flat"/>
                 <v:textbox>
                   <w:txbxContent>
                     <w:p>
                       <w:pPr>
+                        <w:pStyle w:val="FrameContents"/>
                         <w:overflowPunct w:val="false"/>
                         <w:spacing w:lineRule="auto" w:line="240"/>
                         <w:jc w:val="center"/>
@@ -4165,140 +4215,6 @@
                     </w:p>
                   </w:txbxContent>
                 </v:textbox>
-                <w10:wrap type="none"/>
-                <v:fill o:detectmouseclick="t" on="false"/>
-                <v:stroke color="#3465a4" joinstyle="round" endcap="flat"/>
-              </v:rect>
-            </w:pict>
-          </mc:Fallback>
-        </mc:AlternateContent>
-        <mc:AlternateContent>
-          <mc:Choice Requires="wps">
-            <w:drawing>
-              <wp:anchor behindDoc="0" distT="0" distB="0" distL="0" distR="0" simplePos="0" locked="0" layoutInCell="1" allowOverlap="1" relativeHeight="12">
-                <wp:simplePos x="0" y="0"/>
-                <wp:positionH relativeFrom="column">
-                  <wp:posOffset>3442970</wp:posOffset>
-                </wp:positionH>
-                <wp:positionV relativeFrom="paragraph">
-                  <wp:posOffset>11430</wp:posOffset>
-                </wp:positionV>
-                <wp:extent cx="791210" cy="490855"/>
-                <wp:effectExtent l="0" t="0" r="0" b="0"/>
-                <wp:wrapNone/>
-                <wp:docPr id="11" name="Shape1"/>
-                <a:graphic xmlns:a="http://schemas.openxmlformats.org/drawingml/2006/main">
-                  <a:graphicData uri="http://schemas.microsoft.com/office/word/2010/wordprocessingShape">
-                    <wps:wsp>
-                      <wps:cNvSpPr/>
-                      <wps:spPr>
-                        <a:xfrm>
-                          <a:off x="0" y="0"/>
-                          <a:ext cx="790560" cy="490320"/>
-                        </a:xfrm>
-                        <a:prstGeom prst="rect">
-                          <a:avLst/>
-                        </a:prstGeom>
-                        <a:noFill/>
-                        <a:ln>
-                          <a:solidFill>
-                            <a:srgbClr val="3465a4"/>
-                          </a:solidFill>
-                        </a:ln>
-                      </wps:spPr>
-                      <wps:style>
-                        <a:lnRef idx="0"/>
-                        <a:fillRef idx="0"/>
-                        <a:effectRef idx="0"/>
-                        <a:fontRef idx="minor"/>
-                      </wps:style>
-                      <wps:txbx>
-                        <w:txbxContent>
-                          <w:p>
-                            <w:pPr>
-                              <w:overflowPunct w:val="false"/>
-                              <w:spacing w:lineRule="auto" w:line="240"/>
-                              <w:jc w:val="left"/>
-                              <w:rPr/>
-                            </w:pPr>
-                            <w:r>
-                              <w:rPr/>
-                              <w:t xml:space="preserve"> </w:t>
-                            </w:r>
-                            <w:r>
-                              <w:rPr>
-                                <w:color w:val="000000"/>
-                              </w:rPr>
-                              <w:t>Tutorials</w:t>
-                            </w:r>
-                          </w:p>
-                          <w:p>
-                            <w:pPr>
-                              <w:overflowPunct w:val="false"/>
-                              <w:spacing w:lineRule="auto" w:line="240"/>
-                              <w:jc w:val="left"/>
-                              <w:rPr/>
-                            </w:pPr>
-                            <w:r>
-                              <w:rPr>
-                                <w:color w:val="000000"/>
-                              </w:rPr>
-                              <w:t xml:space="preserve">     - testFile3</w:t>
-                            </w:r>
-                          </w:p>
-                        </w:txbxContent>
-                      </wps:txbx>
-                      <wps:bodyPr lIns="0" rIns="0" tIns="0" bIns="0" anchor="ctr">
-                        <a:noAutofit/>
-                      </wps:bodyPr>
-                    </wps:wsp>
-                  </a:graphicData>
-                </a:graphic>
-              </wp:anchor>
-            </w:drawing>
-          </mc:Choice>
-          <mc:Fallback>
-            <w:pict>
-              <v:rect id="shape_0" ID="Shape1" stroked="t" style="position:absolute;margin-left:271.1pt;margin-top:0.9pt;width:62.2pt;height:38.55pt">
-                <v:textbox>
-                  <w:txbxContent>
-                    <w:p>
-                      <w:pPr>
-                        <w:overflowPunct w:val="false"/>
-                        <w:spacing w:lineRule="auto" w:line="240"/>
-                        <w:jc w:val="left"/>
-                        <w:rPr/>
-                      </w:pPr>
-                      <w:r>
-                        <w:rPr/>
-                        <w:t xml:space="preserve"> </w:t>
-                      </w:r>
-                      <w:r>
-                        <w:rPr>
-                          <w:color w:val="000000"/>
-                        </w:rPr>
-                        <w:t>Tutorials</w:t>
-                      </w:r>
-                    </w:p>
-                    <w:p>
-                      <w:pPr>
-                        <w:overflowPunct w:val="false"/>
-                        <w:spacing w:lineRule="auto" w:line="240"/>
-                        <w:jc w:val="left"/>
-                        <w:rPr/>
-                      </w:pPr>
-                      <w:r>
-                        <w:rPr>
-                          <w:color w:val="000000"/>
-                        </w:rPr>
-                        <w:t xml:space="preserve">     - testFile3</w:t>
-                      </w:r>
-                    </w:p>
-                  </w:txbxContent>
-                </v:textbox>
-                <w10:wrap type="none"/>
-                <v:fill o:detectmouseclick="t" on="false"/>
-                <v:stroke color="#3465a4" joinstyle="round" endcap="flat"/>
               </v:rect>
             </w:pict>
           </mc:Fallback>
@@ -4390,7 +4306,7 @@
         <w:pStyle w:val="ListParagraph"/>
         <w:bidi w:val="0"/>
         <w:spacing w:lineRule="auto" w:line="240" w:before="0" w:after="150"/>
-        <w:ind w:hanging="0"/>
+        <w:ind w:left="720" w:hanging="0"/>
         <w:contextualSpacing/>
         <w:jc w:val="left"/>
         <w:rPr>
@@ -4400,7 +4316,7 @@
       </w:pPr>
       <w:r>
         <w:rPr>
-          <w:rFonts w:eastAsia="Ubuntu" w:cs="Calibri" w:cstheme="majorHAnsi" w:ascii="Calibri" w:hAnsi="Calibri"/>
+          <w:rFonts w:eastAsia="Ubuntu" w:cs="Calibri" w:ascii="Calibri" w:hAnsi="Calibri" w:cstheme="majorHAnsi"/>
           <w:color w:val="000000"/>
         </w:rPr>
         <w:t xml:space="preserve">Notice that two of the directories above (Labs and Projects are empty), but Tutorials contains a file.  </w:t>
@@ -4411,7 +4327,7 @@
         <w:pStyle w:val="ListParagraph"/>
         <w:bidi w:val="0"/>
         <w:spacing w:lineRule="auto" w:line="240" w:before="0" w:after="150"/>
-        <w:ind w:hanging="0"/>
+        <w:ind w:left="720" w:hanging="0"/>
         <w:contextualSpacing/>
         <w:jc w:val="left"/>
         <w:rPr>
@@ -4431,7 +4347,7 @@
         <w:pStyle w:val="ListParagraph"/>
         <w:bidi w:val="0"/>
         <w:spacing w:lineRule="auto" w:line="240" w:before="0" w:after="150"/>
-        <w:ind w:hanging="0"/>
+        <w:ind w:left="720" w:hanging="0"/>
         <w:contextualSpacing/>
         <w:jc w:val="left"/>
         <w:rPr>
@@ -4441,7 +4357,7 @@
       </w:pPr>
       <w:r>
         <w:rPr>
-          <w:rFonts w:eastAsia="Ubuntu" w:cs="Calibri" w:cstheme="majorHAnsi" w:ascii="Calibri" w:hAnsi="Calibri"/>
+          <w:rFonts w:eastAsia="Ubuntu" w:cs="Calibri" w:ascii="Calibri" w:hAnsi="Calibri" w:cstheme="majorHAnsi"/>
           <w:color w:val="000000"/>
         </w:rPr>
         <w:t xml:space="preserve">The following command could be used to remove the Labs directory, </w:t>
@@ -4452,7 +4368,7 @@
         <w:pStyle w:val="ListParagraph"/>
         <w:bidi w:val="0"/>
         <w:spacing w:lineRule="auto" w:line="240" w:before="0" w:after="150"/>
-        <w:ind w:hanging="0"/>
+        <w:ind w:left="720" w:hanging="0"/>
         <w:contextualSpacing/>
         <w:jc w:val="left"/>
         <w:rPr>
@@ -4472,7 +4388,7 @@
         <w:pStyle w:val="ListParagraph"/>
         <w:bidi w:val="0"/>
         <w:spacing w:lineRule="auto" w:line="240" w:before="0" w:after="150"/>
-        <w:ind w:hanging="0"/>
+        <w:ind w:left="720" w:hanging="0"/>
         <w:contextualSpacing/>
         <w:jc w:val="left"/>
         <w:rPr>
@@ -4482,7 +4398,7 @@
       </w:pPr>
       <w:r>
         <w:rPr>
-          <w:rFonts w:eastAsia="Ubuntu" w:cs="Calibri" w:cstheme="majorHAnsi" w:ascii="FreeMono" w:hAnsi="FreeMono"/>
+          <w:rFonts w:eastAsia="Ubuntu" w:cs="Calibri" w:ascii="FreeMono" w:hAnsi="FreeMono" w:cstheme="majorHAnsi"/>
           <w:color w:val="000000"/>
         </w:rPr>
         <w:t>rmdir Labs</w:t>
@@ -4523,7 +4439,7 @@
       </w:pPr>
       <w:r>
         <w:rPr>
-          <w:rFonts w:eastAsia="Ubuntu" w:cs="Calibri" w:cstheme="majorHAnsi" w:ascii="Calibri" w:hAnsi="Calibri"/>
+          <w:rFonts w:eastAsia="Ubuntu" w:cs="Calibri" w:ascii="Calibri" w:hAnsi="Calibri" w:cstheme="majorHAnsi"/>
           <w:color w:val="000000"/>
         </w:rPr>
         <w:t xml:space="preserve">But if you were to try the following you would get an error.  Why? because it is not empty.  </w:t>
@@ -4564,7 +4480,7 @@
       </w:pPr>
       <w:r>
         <w:rPr>
-          <w:rFonts w:eastAsia="Ubuntu" w:cs="Calibri" w:cstheme="majorHAnsi" w:ascii="FreeMono" w:hAnsi="FreeMono"/>
+          <w:rFonts w:eastAsia="Ubuntu" w:cs="Calibri" w:ascii="FreeMono" w:hAnsi="FreeMono" w:cstheme="majorHAnsi"/>
           <w:color w:val="000000"/>
         </w:rPr>
         <w:t>rmdir Tutorials</w:t>
@@ -4605,7 +4521,7 @@
       </w:pPr>
       <w:r>
         <w:rPr>
-          <w:rFonts w:eastAsia="Ubuntu" w:cs="Calibri" w:cstheme="majorHAnsi" w:ascii="Calibri" w:hAnsi="Calibri"/>
+          <w:rFonts w:eastAsia="Ubuntu" w:cs="Calibri" w:ascii="Calibri" w:hAnsi="Calibri" w:cstheme="majorHAnsi"/>
           <w:color w:val="000000"/>
         </w:rPr>
         <w:t xml:space="preserve">The following command could be used to remove the Tutorials directory however, </w:t>
@@ -4646,7 +4562,7 @@
       </w:pPr>
       <w:r>
         <w:rPr>
-          <w:rFonts w:eastAsia="Ubuntu" w:cs="Calibri" w:cstheme="majorHAnsi" w:ascii="FreeMono" w:hAnsi="FreeMono"/>
+          <w:rFonts w:eastAsia="Ubuntu" w:cs="Calibri" w:ascii="FreeMono" w:hAnsi="FreeMono" w:cstheme="majorHAnsi"/>
           <w:color w:val="000000"/>
         </w:rPr>
         <w:t>rm -rf Tutorials</w:t>
@@ -4688,7 +4604,7 @@
       </w:pPr>
       <w:r>
         <w:rPr>
-          <w:rFonts w:eastAsia="Ubuntu" w:cs="Calibri" w:cstheme="majorHAnsi" w:ascii="Calibri" w:hAnsi="Calibri"/>
+          <w:rFonts w:eastAsia="Ubuntu" w:cs="Calibri" w:ascii="Calibri" w:hAnsi="Calibri" w:cstheme="majorHAnsi"/>
           <w:b/>
           <w:bCs/>
           <w:color w:val="000000"/>
@@ -4697,7 +4613,7 @@
       </w:r>
       <w:r>
         <w:rPr>
-          <w:rFonts w:eastAsia="Ubuntu" w:cs="Calibri" w:cstheme="majorHAnsi" w:ascii="Calibri" w:hAnsi="Calibri"/>
+          <w:rFonts w:eastAsia="Ubuntu" w:cs="Calibri" w:ascii="Calibri" w:hAnsi="Calibri" w:cstheme="majorHAnsi"/>
           <w:color w:val="000000"/>
         </w:rPr>
         <w:t xml:space="preserve">:  Be cautious when removing files and directories from the command line.  They DO NOT go in the garbage.  They are removed from the machine permanently! </w:t>
@@ -4743,7 +4659,7 @@
       </w:pPr>
       <w:r>
         <w:rPr>
-          <w:rFonts w:eastAsia="Ubuntu" w:cs="Calibri" w:cstheme="majorHAnsi" w:ascii="Calibri" w:hAnsi="Calibri"/>
+          <w:rFonts w:eastAsia="Ubuntu" w:cs="Calibri" w:ascii="Calibri" w:hAnsi="Calibri" w:cstheme="majorHAnsi"/>
           <w:color w:val="000000"/>
         </w:rPr>
         <w:t>Remove the Labs and Projects directories using the “rmdir” command</w:t>
@@ -4768,7 +4684,7 @@
       </w:pPr>
       <w:r>
         <w:rPr>
-          <w:rFonts w:eastAsia="Ubuntu" w:cs="Calibri" w:cstheme="majorHAnsi" w:ascii="Calibri" w:hAnsi="Calibri"/>
+          <w:rFonts w:eastAsia="Ubuntu" w:cs="Calibri" w:ascii="Calibri" w:hAnsi="Calibri" w:cstheme="majorHAnsi"/>
           <w:color w:val="000000"/>
         </w:rPr>
         <w:t>Remove the tutorials directory using the “rm -rf” command</w:t>
@@ -4837,7 +4753,7 @@
       </w:pPr>
       <w:r>
         <w:rPr>
-          <w:rFonts w:eastAsia="Ubuntu" w:cs="Calibri" w:cstheme="majorHAnsi" w:ascii="Calibri" w:hAnsi="Calibri"/>
+          <w:rFonts w:eastAsia="Ubuntu" w:cs="Calibri" w:ascii="Calibri" w:hAnsi="Calibri" w:cstheme="majorHAnsi"/>
           <w:color w:val="000000"/>
         </w:rPr>
         <w:t xml:space="preserve">This course is largely broken down into labs, projects, and exams.  </w:t>
@@ -4969,14 +4885,7 @@
           <w:rFonts w:eastAsia="Ubuntu" w:cs="Calibri" w:ascii="Calibri" w:hAnsi="Calibri" w:asciiTheme="majorHAnsi" w:cstheme="majorHAnsi" w:hAnsiTheme="majorHAnsi"/>
           <w:color w:val="000000"/>
         </w:rPr>
-        <w:t>B</w:t>
-      </w:r>
-      <w:r>
-        <w:rPr>
-          <w:rFonts w:eastAsia="Ubuntu" w:cs="Calibri" w:ascii="Calibri" w:hAnsi="Calibri" w:asciiTheme="majorHAnsi" w:cstheme="majorHAnsi" w:hAnsiTheme="majorHAnsi"/>
-          <w:color w:val="000000"/>
-        </w:rPr>
-        <w:t xml:space="preserve">efore you complete this lab, BOTH group members must have an APCompSci directory created with the appropriate subfolders.  </w:t>
+        <w:t xml:space="preserve">Before you complete this lab, BOTH group members must have an APCompSci directory created with the appropriate subfolders.  </w:t>
       </w:r>
     </w:p>
     <w:p>
@@ -4993,7 +4902,10 @@
         </w:rPr>
       </w:pPr>
       <w:r>
-        <w:rPr/>
+        <w:rPr>
+          <w:rFonts w:eastAsia="Ubuntu" w:cs="Calibri" w:cstheme="majorHAnsi" w:ascii="Calibri" w:hAnsi="Calibri"/>
+          <w:color w:val="000000"/>
+        </w:rPr>
       </w:r>
     </w:p>
     <w:p>
@@ -5022,7 +4934,7 @@
         <w:pStyle w:val="ListParagraph"/>
         <w:bidi w:val="0"/>
         <w:spacing w:lineRule="auto" w:line="240" w:before="0" w:after="150"/>
-        <w:ind w:hanging="0"/>
+        <w:ind w:left="720" w:hanging="0"/>
         <w:contextualSpacing/>
         <w:jc w:val="left"/>
         <w:rPr>
@@ -5070,37 +4982,7 @@
           <w:sz w:val="28"/>
           <w:szCs w:val="28"/>
         </w:rPr>
-        <w:t xml:space="preserve">Have Ms. Pluska check off </w:t>
-      </w:r>
-      <w:r>
-        <w:rPr>
-          <w:rFonts w:eastAsia="Ubuntu" w:cs="Calibri" w:ascii="Calibri" w:hAnsi="Calibri" w:asciiTheme="majorHAnsi" w:cstheme="majorHAnsi" w:hAnsiTheme="majorHAnsi"/>
-          <w:b/>
-          <w:bCs w:val="false"/>
-          <w:i w:val="false"/>
-          <w:caps w:val="false"/>
-          <w:smallCaps w:val="false"/>
-          <w:color w:val="F58220"/>
-          <w:spacing w:val="0"/>
-          <w:sz w:val="28"/>
-          <w:szCs w:val="28"/>
-        </w:rPr>
-        <w:t xml:space="preserve">Create </w:t>
-      </w:r>
-      <w:r>
-        <w:rPr>
-          <w:rFonts w:eastAsia="Ubuntu" w:cs="Calibri" w:ascii="Calibri" w:hAnsi="Calibri" w:asciiTheme="majorHAnsi" w:cstheme="majorHAnsi" w:hAnsiTheme="majorHAnsi"/>
-          <w:b/>
-          <w:bCs w:val="false"/>
-          <w:i w:val="false"/>
-          <w:caps w:val="false"/>
-          <w:smallCaps w:val="false"/>
-          <w:color w:val="F58220"/>
-          <w:spacing w:val="0"/>
-          <w:sz w:val="28"/>
-          <w:szCs w:val="28"/>
-        </w:rPr>
-        <w:t>your AP Computer Science A course directories and Work with your partner</w:t>
+        <w:t>Have Ms. Pluska check off Create your AP Computer Science A course directories and Work with your partner</w:t>
       </w:r>
       <w:bookmarkEnd w:id="1"/>
       <w:r>
@@ -5148,7 +5030,7 @@
             <wp:extent cx="430530" cy="430530"/>
             <wp:effectExtent l="0" t="0" r="0" b="0"/>
             <wp:wrapSquare wrapText="largest"/>
-            <wp:docPr id="12" name="Image2" descr=""/>
+            <wp:docPr id="16" name="Image2" descr=""/>
             <wp:cNvGraphicFramePr>
               <a:graphicFrameLocks xmlns:a="http://schemas.openxmlformats.org/drawingml/2006/main" noChangeAspect="1"/>
             </wp:cNvGraphicFramePr>
@@ -5156,7 +5038,7 @@
               <a:graphicData uri="http://schemas.openxmlformats.org/drawingml/2006/picture">
                 <pic:pic xmlns:pic="http://schemas.openxmlformats.org/drawingml/2006/picture">
                   <pic:nvPicPr>
-                    <pic:cNvPr id="12" name="Image2" descr=""/>
+                    <pic:cNvPr id="16" name="Image2" descr=""/>
                     <pic:cNvPicPr>
                       <a:picLocks noChangeAspect="1" noChangeArrowheads="1"/>
                     </pic:cNvPicPr>
@@ -5218,7 +5100,10 @@
         </w:rPr>
       </w:pPr>
       <w:r>
-        <w:rPr/>
+        <w:rPr>
+          <w:rFonts w:eastAsia="Ubuntu" w:cs="Calibri" w:cstheme="majorHAnsi" w:ascii="Calibri" w:hAnsi="Calibri"/>
+          <w:color w:val="000000"/>
+        </w:rPr>
       </w:r>
     </w:p>
     <w:p>
@@ -5241,14 +5126,7 @@
           <w:rFonts w:eastAsia="Ubuntu" w:cs="Calibri" w:ascii="Calibri" w:hAnsi="Calibri" w:asciiTheme="majorHAnsi" w:cstheme="majorHAnsi" w:hAnsiTheme="majorHAnsi"/>
           <w:color w:val="000000"/>
         </w:rPr>
-        <w:t xml:space="preserve">Before you continue have Ms. Pluska check off </w:t>
-      </w:r>
-      <w:r>
-        <w:rPr>
-          <w:rFonts w:eastAsia="Ubuntu" w:cs="Calibri" w:ascii="Calibri" w:hAnsi="Calibri" w:asciiTheme="majorHAnsi" w:cstheme="majorHAnsi" w:hAnsiTheme="majorHAnsi"/>
-          <w:color w:val="000000"/>
-        </w:rPr>
-        <w:t>Create your AP Computer Science A course directories and Work with your partner</w:t>
+        <w:t>Before you continue have Ms. Pluska check off Create your AP Computer Science A course directories and Work with your partner</w:t>
       </w:r>
     </w:p>
     <w:p>
@@ -5354,24 +5232,7 @@
           <w:szCs w:val="20"/>
           <w:u w:val="none"/>
         </w:rPr>
-        <w:t xml:space="preserve">Make sure Ms. Pluska has signed off all STOPS.   </w:t>
-      </w:r>
-      <w:r>
-        <w:rPr>
-          <w:rStyle w:val="InternetLink"/>
-          <w:rFonts w:eastAsia="Ubuntu" w:cs="Ubuntu" w:ascii="Calibri" w:hAnsi="Calibri"/>
-          <w:b w:val="false"/>
-          <w:bCs w:val="false"/>
-          <w:i w:val="false"/>
-          <w:caps w:val="false"/>
-          <w:smallCaps w:val="false"/>
-          <w:color w:val="000000"/>
-          <w:spacing w:val="0"/>
-          <w:sz w:val="20"/>
-          <w:szCs w:val="20"/>
-          <w:u w:val="none"/>
-        </w:rPr>
-        <w:t xml:space="preserve">Make sure to indicate the names of all group members, then submit this lab to the needs to be graded folder to receive credit for the group portion of this lab.   </w:t>
+        <w:t xml:space="preserve">Make sure Ms. Pluska has signed off all STOPS.   Make sure to indicate the names of all group members, then submit this lab to the needs to be graded folder to receive credit for the group portion of this lab.   </w:t>
       </w:r>
     </w:p>
     <w:sectPr>
@@ -5544,35 +5405,7 @@
         <w:rFonts w:cs="Calibri" w:ascii="Calibri" w:hAnsi="Calibri" w:asciiTheme="majorHAnsi" w:cstheme="majorHAnsi" w:hAnsiTheme="majorHAnsi"/>
         <w:color w:val="000000"/>
       </w:rPr>
-      <w:t xml:space="preserve">Project Manager (PM), </w:t>
-    </w:r>
-    <w:r>
-      <w:rPr>
-        <w:rFonts w:cs="Calibri" w:ascii="Calibri" w:hAnsi="Calibri" w:asciiTheme="majorHAnsi" w:cstheme="majorHAnsi" w:hAnsiTheme="majorHAnsi"/>
-        <w:color w:val="000000"/>
-      </w:rPr>
-      <w:t>Programmer</w:t>
-    </w:r>
-    <w:r>
-      <w:rPr>
-        <w:rFonts w:cs="Calibri" w:ascii="Calibri" w:hAnsi="Calibri" w:asciiTheme="majorHAnsi" w:cstheme="majorHAnsi" w:hAnsiTheme="majorHAnsi"/>
-        <w:color w:val="000000"/>
-      </w:rPr>
-      <w:t xml:space="preserve"> (</w:t>
-    </w:r>
-    <w:r>
-      <w:rPr>
-        <w:rFonts w:cs="Calibri" w:ascii="Calibri" w:hAnsi="Calibri" w:asciiTheme="majorHAnsi" w:cstheme="majorHAnsi" w:hAnsiTheme="majorHAnsi"/>
-        <w:color w:val="000000"/>
-      </w:rPr>
-      <w:t>P</w:t>
-    </w:r>
-    <w:r>
-      <w:rPr>
-        <w:rFonts w:cs="Calibri" w:ascii="Calibri" w:hAnsi="Calibri" w:asciiTheme="majorHAnsi" w:cstheme="majorHAnsi" w:hAnsiTheme="majorHAnsi"/>
-        <w:color w:val="000000"/>
-      </w:rPr>
-      <w:t>)</w:t>
+      <w:t>Project Manager (PM), Programmer (P)</w:t>
     </w:r>
   </w:p>
   <w:p>
@@ -10983,7 +10816,6 @@
       <w:rFonts w:ascii="Calibri" w:hAnsi="Calibri" w:cs="Calibri"/>
       <w:color w:val="24292E"/>
       <w:highlight w:val="white"/>
-      <w:u w:val="none"/>
       <w:shd w:fill="FFFFFF" w:val="clear"/>
     </w:rPr>
   </w:style>
@@ -11075,6 +10907,1294 @@
     <w:name w:val="WW8Num3z8"/>
     <w:qFormat/>
     <w:rPr/>
+  </w:style>
+  <w:style w:type="character" w:styleId="ListLabel423">
+    <w:name w:val="ListLabel 423"/>
+    <w:qFormat/>
+    <w:rPr>
+      <w:rFonts w:cs="OpenSymbol"/>
+      <w:b w:val="false"/>
+      <w:color w:val="ED7D31"/>
+      <w:sz w:val="20"/>
+    </w:rPr>
+  </w:style>
+  <w:style w:type="character" w:styleId="ListLabel424">
+    <w:name w:val="ListLabel 424"/>
+    <w:qFormat/>
+    <w:rPr>
+      <w:rFonts w:cs="OpenSymbol"/>
+      <w:color w:val="ED7D31"/>
+    </w:rPr>
+  </w:style>
+  <w:style w:type="character" w:styleId="ListLabel425">
+    <w:name w:val="ListLabel 425"/>
+    <w:qFormat/>
+    <w:rPr>
+      <w:rFonts w:cs="OpenSymbol"/>
+      <w:color w:val="ED7D31"/>
+    </w:rPr>
+  </w:style>
+  <w:style w:type="character" w:styleId="ListLabel426">
+    <w:name w:val="ListLabel 426"/>
+    <w:qFormat/>
+    <w:rPr>
+      <w:rFonts w:cs="OpenSymbol"/>
+      <w:color w:val="ED7D31"/>
+    </w:rPr>
+  </w:style>
+  <w:style w:type="character" w:styleId="ListLabel427">
+    <w:name w:val="ListLabel 427"/>
+    <w:qFormat/>
+    <w:rPr>
+      <w:rFonts w:cs="OpenSymbol"/>
+      <w:color w:val="ED7D31"/>
+    </w:rPr>
+  </w:style>
+  <w:style w:type="character" w:styleId="ListLabel428">
+    <w:name w:val="ListLabel 428"/>
+    <w:qFormat/>
+    <w:rPr>
+      <w:rFonts w:cs="OpenSymbol"/>
+      <w:color w:val="ED7D31"/>
+    </w:rPr>
+  </w:style>
+  <w:style w:type="character" w:styleId="ListLabel429">
+    <w:name w:val="ListLabel 429"/>
+    <w:qFormat/>
+    <w:rPr>
+      <w:rFonts w:cs="OpenSymbol"/>
+      <w:color w:val="ED7D31"/>
+    </w:rPr>
+  </w:style>
+  <w:style w:type="character" w:styleId="ListLabel430">
+    <w:name w:val="ListLabel 430"/>
+    <w:qFormat/>
+    <w:rPr>
+      <w:rFonts w:cs="OpenSymbol"/>
+      <w:color w:val="ED7D31"/>
+    </w:rPr>
+  </w:style>
+  <w:style w:type="character" w:styleId="ListLabel431">
+    <w:name w:val="ListLabel 431"/>
+    <w:qFormat/>
+    <w:rPr>
+      <w:rFonts w:cs="OpenSymbol"/>
+      <w:color w:val="ED7D31"/>
+    </w:rPr>
+  </w:style>
+  <w:style w:type="character" w:styleId="ListLabel432">
+    <w:name w:val="ListLabel 432"/>
+    <w:qFormat/>
+    <w:rPr>
+      <w:rFonts w:ascii="Calibri" w:hAnsi="Calibri" w:cs="Wingdings"/>
+      <w:color w:val="F79646"/>
+    </w:rPr>
+  </w:style>
+  <w:style w:type="character" w:styleId="ListLabel433">
+    <w:name w:val="ListLabel 433"/>
+    <w:qFormat/>
+    <w:rPr>
+      <w:rFonts w:cs="Courier New"/>
+    </w:rPr>
+  </w:style>
+  <w:style w:type="character" w:styleId="ListLabel434">
+    <w:name w:val="ListLabel 434"/>
+    <w:qFormat/>
+    <w:rPr>
+      <w:rFonts w:cs="Wingdings"/>
+    </w:rPr>
+  </w:style>
+  <w:style w:type="character" w:styleId="ListLabel435">
+    <w:name w:val="ListLabel 435"/>
+    <w:qFormat/>
+    <w:rPr>
+      <w:rFonts w:cs="Symbol"/>
+    </w:rPr>
+  </w:style>
+  <w:style w:type="character" w:styleId="ListLabel436">
+    <w:name w:val="ListLabel 436"/>
+    <w:qFormat/>
+    <w:rPr>
+      <w:rFonts w:cs="Courier New"/>
+    </w:rPr>
+  </w:style>
+  <w:style w:type="character" w:styleId="ListLabel437">
+    <w:name w:val="ListLabel 437"/>
+    <w:qFormat/>
+    <w:rPr>
+      <w:rFonts w:cs="Wingdings"/>
+    </w:rPr>
+  </w:style>
+  <w:style w:type="character" w:styleId="ListLabel438">
+    <w:name w:val="ListLabel 438"/>
+    <w:qFormat/>
+    <w:rPr>
+      <w:rFonts w:cs="Symbol"/>
+    </w:rPr>
+  </w:style>
+  <w:style w:type="character" w:styleId="ListLabel439">
+    <w:name w:val="ListLabel 439"/>
+    <w:qFormat/>
+    <w:rPr>
+      <w:rFonts w:cs="Courier New"/>
+    </w:rPr>
+  </w:style>
+  <w:style w:type="character" w:styleId="ListLabel440">
+    <w:name w:val="ListLabel 440"/>
+    <w:qFormat/>
+    <w:rPr>
+      <w:rFonts w:cs="Wingdings"/>
+    </w:rPr>
+  </w:style>
+  <w:style w:type="character" w:styleId="ListLabel441">
+    <w:name w:val="ListLabel 441"/>
+    <w:qFormat/>
+    <w:rPr>
+      <w:rFonts w:cs="OpenSymbol"/>
+      <w:b w:val="false"/>
+      <w:color w:val="000000"/>
+      <w:sz w:val="20"/>
+    </w:rPr>
+  </w:style>
+  <w:style w:type="character" w:styleId="ListLabel442">
+    <w:name w:val="ListLabel 442"/>
+    <w:qFormat/>
+    <w:rPr>
+      <w:rFonts w:cs="OpenSymbol"/>
+      <w:color w:val="000000"/>
+    </w:rPr>
+  </w:style>
+  <w:style w:type="character" w:styleId="ListLabel443">
+    <w:name w:val="ListLabel 443"/>
+    <w:qFormat/>
+    <w:rPr>
+      <w:rFonts w:cs="OpenSymbol"/>
+      <w:color w:val="000000"/>
+    </w:rPr>
+  </w:style>
+  <w:style w:type="character" w:styleId="ListLabel444">
+    <w:name w:val="ListLabel 444"/>
+    <w:qFormat/>
+    <w:rPr>
+      <w:rFonts w:cs="OpenSymbol"/>
+      <w:color w:val="000000"/>
+    </w:rPr>
+  </w:style>
+  <w:style w:type="character" w:styleId="ListLabel445">
+    <w:name w:val="ListLabel 445"/>
+    <w:qFormat/>
+    <w:rPr>
+      <w:rFonts w:cs="OpenSymbol"/>
+      <w:color w:val="000000"/>
+    </w:rPr>
+  </w:style>
+  <w:style w:type="character" w:styleId="ListLabel446">
+    <w:name w:val="ListLabel 446"/>
+    <w:qFormat/>
+    <w:rPr>
+      <w:rFonts w:cs="OpenSymbol"/>
+      <w:color w:val="000000"/>
+    </w:rPr>
+  </w:style>
+  <w:style w:type="character" w:styleId="ListLabel447">
+    <w:name w:val="ListLabel 447"/>
+    <w:qFormat/>
+    <w:rPr>
+      <w:rFonts w:cs="OpenSymbol"/>
+      <w:color w:val="000000"/>
+    </w:rPr>
+  </w:style>
+  <w:style w:type="character" w:styleId="ListLabel448">
+    <w:name w:val="ListLabel 448"/>
+    <w:qFormat/>
+    <w:rPr>
+      <w:rFonts w:cs="OpenSymbol"/>
+      <w:color w:val="000000"/>
+    </w:rPr>
+  </w:style>
+  <w:style w:type="character" w:styleId="ListLabel449">
+    <w:name w:val="ListLabel 449"/>
+    <w:qFormat/>
+    <w:rPr>
+      <w:rFonts w:cs="OpenSymbol"/>
+      <w:color w:val="000000"/>
+    </w:rPr>
+  </w:style>
+  <w:style w:type="character" w:styleId="ListLabel450">
+    <w:name w:val="ListLabel 450"/>
+    <w:qFormat/>
+    <w:rPr>
+      <w:rFonts w:cs="OpenSymbol"/>
+      <w:color w:val="000000"/>
+    </w:rPr>
+  </w:style>
+  <w:style w:type="character" w:styleId="ListLabel451">
+    <w:name w:val="ListLabel 451"/>
+    <w:qFormat/>
+    <w:rPr>
+      <w:rFonts w:cs="OpenSymbol"/>
+      <w:color w:val="000000"/>
+    </w:rPr>
+  </w:style>
+  <w:style w:type="character" w:styleId="ListLabel452">
+    <w:name w:val="ListLabel 452"/>
+    <w:qFormat/>
+    <w:rPr>
+      <w:rFonts w:cs="OpenSymbol"/>
+      <w:color w:val="000000"/>
+    </w:rPr>
+  </w:style>
+  <w:style w:type="character" w:styleId="ListLabel453">
+    <w:name w:val="ListLabel 453"/>
+    <w:qFormat/>
+    <w:rPr>
+      <w:rFonts w:cs="OpenSymbol"/>
+      <w:color w:val="000000"/>
+    </w:rPr>
+  </w:style>
+  <w:style w:type="character" w:styleId="ListLabel454">
+    <w:name w:val="ListLabel 454"/>
+    <w:qFormat/>
+    <w:rPr>
+      <w:rFonts w:cs="OpenSymbol"/>
+      <w:color w:val="000000"/>
+    </w:rPr>
+  </w:style>
+  <w:style w:type="character" w:styleId="ListLabel455">
+    <w:name w:val="ListLabel 455"/>
+    <w:qFormat/>
+    <w:rPr>
+      <w:rFonts w:cs="OpenSymbol"/>
+      <w:color w:val="000000"/>
+    </w:rPr>
+  </w:style>
+  <w:style w:type="character" w:styleId="ListLabel456">
+    <w:name w:val="ListLabel 456"/>
+    <w:qFormat/>
+    <w:rPr>
+      <w:rFonts w:cs="OpenSymbol"/>
+      <w:color w:val="000000"/>
+    </w:rPr>
+  </w:style>
+  <w:style w:type="character" w:styleId="ListLabel457">
+    <w:name w:val="ListLabel 457"/>
+    <w:qFormat/>
+    <w:rPr>
+      <w:rFonts w:cs="OpenSymbol"/>
+      <w:color w:val="000000"/>
+    </w:rPr>
+  </w:style>
+  <w:style w:type="character" w:styleId="ListLabel458">
+    <w:name w:val="ListLabel 458"/>
+    <w:qFormat/>
+    <w:rPr>
+      <w:rFonts w:cs="OpenSymbol"/>
+      <w:color w:val="000000"/>
+    </w:rPr>
+  </w:style>
+  <w:style w:type="character" w:styleId="ListLabel459">
+    <w:name w:val="ListLabel 459"/>
+    <w:qFormat/>
+    <w:rPr>
+      <w:rFonts w:cs="OpenSymbol"/>
+      <w:color w:val="000000"/>
+    </w:rPr>
+  </w:style>
+  <w:style w:type="character" w:styleId="ListLabel460">
+    <w:name w:val="ListLabel 460"/>
+    <w:qFormat/>
+    <w:rPr>
+      <w:rFonts w:cs="OpenSymbol"/>
+      <w:color w:val="000000"/>
+    </w:rPr>
+  </w:style>
+  <w:style w:type="character" w:styleId="ListLabel461">
+    <w:name w:val="ListLabel 461"/>
+    <w:qFormat/>
+    <w:rPr>
+      <w:rFonts w:cs="OpenSymbol"/>
+      <w:color w:val="000000"/>
+    </w:rPr>
+  </w:style>
+  <w:style w:type="character" w:styleId="ListLabel462">
+    <w:name w:val="ListLabel 462"/>
+    <w:qFormat/>
+    <w:rPr>
+      <w:rFonts w:cs="OpenSymbol"/>
+      <w:color w:val="000000"/>
+    </w:rPr>
+  </w:style>
+  <w:style w:type="character" w:styleId="ListLabel463">
+    <w:name w:val="ListLabel 463"/>
+    <w:qFormat/>
+    <w:rPr>
+      <w:rFonts w:cs="OpenSymbol"/>
+      <w:color w:val="000000"/>
+    </w:rPr>
+  </w:style>
+  <w:style w:type="character" w:styleId="ListLabel464">
+    <w:name w:val="ListLabel 464"/>
+    <w:qFormat/>
+    <w:rPr>
+      <w:rFonts w:cs="OpenSymbol"/>
+      <w:color w:val="000000"/>
+    </w:rPr>
+  </w:style>
+  <w:style w:type="character" w:styleId="ListLabel465">
+    <w:name w:val="ListLabel 465"/>
+    <w:qFormat/>
+    <w:rPr>
+      <w:rFonts w:cs="OpenSymbol"/>
+      <w:color w:val="000000"/>
+    </w:rPr>
+  </w:style>
+  <w:style w:type="character" w:styleId="ListLabel466">
+    <w:name w:val="ListLabel 466"/>
+    <w:qFormat/>
+    <w:rPr>
+      <w:rFonts w:cs="OpenSymbol"/>
+      <w:color w:val="000000"/>
+    </w:rPr>
+  </w:style>
+  <w:style w:type="character" w:styleId="ListLabel467">
+    <w:name w:val="ListLabel 467"/>
+    <w:qFormat/>
+    <w:rPr>
+      <w:rFonts w:cs="OpenSymbol"/>
+      <w:color w:val="000000"/>
+    </w:rPr>
+  </w:style>
+  <w:style w:type="character" w:styleId="ListLabel468">
+    <w:name w:val="ListLabel 468"/>
+    <w:qFormat/>
+    <w:rPr>
+      <w:rFonts w:ascii="Calibri" w:hAnsi="Calibri" w:cs="OpenSymbol"/>
+      <w:color w:val="000000"/>
+    </w:rPr>
+  </w:style>
+  <w:style w:type="character" w:styleId="ListLabel469">
+    <w:name w:val="ListLabel 469"/>
+    <w:qFormat/>
+    <w:rPr>
+      <w:rFonts w:cs="OpenSymbol"/>
+      <w:color w:val="000000"/>
+    </w:rPr>
+  </w:style>
+  <w:style w:type="character" w:styleId="ListLabel470">
+    <w:name w:val="ListLabel 470"/>
+    <w:qFormat/>
+    <w:rPr>
+      <w:rFonts w:cs="OpenSymbol"/>
+      <w:color w:val="000000"/>
+    </w:rPr>
+  </w:style>
+  <w:style w:type="character" w:styleId="ListLabel471">
+    <w:name w:val="ListLabel 471"/>
+    <w:qFormat/>
+    <w:rPr>
+      <w:rFonts w:cs="OpenSymbol"/>
+      <w:color w:val="000000"/>
+    </w:rPr>
+  </w:style>
+  <w:style w:type="character" w:styleId="ListLabel472">
+    <w:name w:val="ListLabel 472"/>
+    <w:qFormat/>
+    <w:rPr>
+      <w:rFonts w:cs="OpenSymbol"/>
+      <w:color w:val="000000"/>
+    </w:rPr>
+  </w:style>
+  <w:style w:type="character" w:styleId="ListLabel473">
+    <w:name w:val="ListLabel 473"/>
+    <w:qFormat/>
+    <w:rPr>
+      <w:rFonts w:cs="OpenSymbol"/>
+      <w:color w:val="000000"/>
+    </w:rPr>
+  </w:style>
+  <w:style w:type="character" w:styleId="ListLabel474">
+    <w:name w:val="ListLabel 474"/>
+    <w:qFormat/>
+    <w:rPr>
+      <w:rFonts w:cs="OpenSymbol"/>
+      <w:color w:val="000000"/>
+    </w:rPr>
+  </w:style>
+  <w:style w:type="character" w:styleId="ListLabel475">
+    <w:name w:val="ListLabel 475"/>
+    <w:qFormat/>
+    <w:rPr>
+      <w:rFonts w:cs="OpenSymbol"/>
+      <w:color w:val="000000"/>
+    </w:rPr>
+  </w:style>
+  <w:style w:type="character" w:styleId="ListLabel476">
+    <w:name w:val="ListLabel 476"/>
+    <w:qFormat/>
+    <w:rPr>
+      <w:rFonts w:cs="OpenSymbol"/>
+      <w:color w:val="000000"/>
+    </w:rPr>
+  </w:style>
+  <w:style w:type="character" w:styleId="ListLabel477">
+    <w:name w:val="ListLabel 477"/>
+    <w:qFormat/>
+    <w:rPr>
+      <w:rFonts w:ascii="Calibri" w:hAnsi="Calibri" w:cs="OpenSymbol"/>
+      <w:color w:val="000000"/>
+    </w:rPr>
+  </w:style>
+  <w:style w:type="character" w:styleId="ListLabel478">
+    <w:name w:val="ListLabel 478"/>
+    <w:qFormat/>
+    <w:rPr>
+      <w:rFonts w:cs="OpenSymbol"/>
+      <w:color w:val="000000"/>
+    </w:rPr>
+  </w:style>
+  <w:style w:type="character" w:styleId="ListLabel479">
+    <w:name w:val="ListLabel 479"/>
+    <w:qFormat/>
+    <w:rPr>
+      <w:rFonts w:cs="OpenSymbol"/>
+      <w:color w:val="000000"/>
+    </w:rPr>
+  </w:style>
+  <w:style w:type="character" w:styleId="ListLabel480">
+    <w:name w:val="ListLabel 480"/>
+    <w:qFormat/>
+    <w:rPr>
+      <w:rFonts w:cs="OpenSymbol"/>
+      <w:color w:val="000000"/>
+    </w:rPr>
+  </w:style>
+  <w:style w:type="character" w:styleId="ListLabel481">
+    <w:name w:val="ListLabel 481"/>
+    <w:qFormat/>
+    <w:rPr>
+      <w:rFonts w:cs="OpenSymbol"/>
+      <w:color w:val="000000"/>
+    </w:rPr>
+  </w:style>
+  <w:style w:type="character" w:styleId="ListLabel482">
+    <w:name w:val="ListLabel 482"/>
+    <w:qFormat/>
+    <w:rPr>
+      <w:rFonts w:cs="OpenSymbol"/>
+      <w:color w:val="000000"/>
+    </w:rPr>
+  </w:style>
+  <w:style w:type="character" w:styleId="ListLabel483">
+    <w:name w:val="ListLabel 483"/>
+    <w:qFormat/>
+    <w:rPr>
+      <w:rFonts w:cs="OpenSymbol"/>
+      <w:color w:val="000000"/>
+    </w:rPr>
+  </w:style>
+  <w:style w:type="character" w:styleId="ListLabel484">
+    <w:name w:val="ListLabel 484"/>
+    <w:qFormat/>
+    <w:rPr>
+      <w:rFonts w:cs="OpenSymbol"/>
+      <w:color w:val="000000"/>
+    </w:rPr>
+  </w:style>
+  <w:style w:type="character" w:styleId="ListLabel485">
+    <w:name w:val="ListLabel 485"/>
+    <w:qFormat/>
+    <w:rPr>
+      <w:rFonts w:cs="OpenSymbol"/>
+      <w:color w:val="000000"/>
+    </w:rPr>
+  </w:style>
+  <w:style w:type="character" w:styleId="ListLabel486">
+    <w:name w:val="ListLabel 486"/>
+    <w:qFormat/>
+    <w:rPr>
+      <w:rFonts w:cs="OpenSymbol"/>
+      <w:color w:val="000000"/>
+    </w:rPr>
+  </w:style>
+  <w:style w:type="character" w:styleId="ListLabel487">
+    <w:name w:val="ListLabel 487"/>
+    <w:qFormat/>
+    <w:rPr>
+      <w:rFonts w:cs="OpenSymbol"/>
+      <w:color w:val="000000"/>
+    </w:rPr>
+  </w:style>
+  <w:style w:type="character" w:styleId="ListLabel488">
+    <w:name w:val="ListLabel 488"/>
+    <w:qFormat/>
+    <w:rPr>
+      <w:rFonts w:cs="OpenSymbol"/>
+      <w:color w:val="000000"/>
+    </w:rPr>
+  </w:style>
+  <w:style w:type="character" w:styleId="ListLabel489">
+    <w:name w:val="ListLabel 489"/>
+    <w:qFormat/>
+    <w:rPr>
+      <w:rFonts w:cs="OpenSymbol"/>
+      <w:color w:val="000000"/>
+    </w:rPr>
+  </w:style>
+  <w:style w:type="character" w:styleId="ListLabel490">
+    <w:name w:val="ListLabel 490"/>
+    <w:qFormat/>
+    <w:rPr>
+      <w:rFonts w:cs="OpenSymbol"/>
+      <w:color w:val="000000"/>
+    </w:rPr>
+  </w:style>
+  <w:style w:type="character" w:styleId="ListLabel491">
+    <w:name w:val="ListLabel 491"/>
+    <w:qFormat/>
+    <w:rPr>
+      <w:rFonts w:cs="OpenSymbol"/>
+      <w:color w:val="000000"/>
+    </w:rPr>
+  </w:style>
+  <w:style w:type="character" w:styleId="ListLabel492">
+    <w:name w:val="ListLabel 492"/>
+    <w:qFormat/>
+    <w:rPr>
+      <w:rFonts w:cs="OpenSymbol"/>
+      <w:color w:val="000000"/>
+    </w:rPr>
+  </w:style>
+  <w:style w:type="character" w:styleId="ListLabel493">
+    <w:name w:val="ListLabel 493"/>
+    <w:qFormat/>
+    <w:rPr>
+      <w:rFonts w:cs="OpenSymbol"/>
+      <w:color w:val="000000"/>
+    </w:rPr>
+  </w:style>
+  <w:style w:type="character" w:styleId="ListLabel494">
+    <w:name w:val="ListLabel 494"/>
+    <w:qFormat/>
+    <w:rPr>
+      <w:rFonts w:cs="OpenSymbol"/>
+      <w:color w:val="000000"/>
+    </w:rPr>
+  </w:style>
+  <w:style w:type="character" w:styleId="ListLabel495">
+    <w:name w:val="ListLabel 495"/>
+    <w:qFormat/>
+    <w:rPr>
+      <w:rFonts w:cs="OpenSymbol"/>
+      <w:color w:val="000000"/>
+    </w:rPr>
+  </w:style>
+  <w:style w:type="character" w:styleId="ListLabel496">
+    <w:name w:val="ListLabel 496"/>
+    <w:qFormat/>
+    <w:rPr>
+      <w:rFonts w:cs="OpenSymbol"/>
+      <w:color w:val="000000"/>
+    </w:rPr>
+  </w:style>
+  <w:style w:type="character" w:styleId="ListLabel497">
+    <w:name w:val="ListLabel 497"/>
+    <w:qFormat/>
+    <w:rPr>
+      <w:rFonts w:cs="OpenSymbol"/>
+      <w:color w:val="000000"/>
+    </w:rPr>
+  </w:style>
+  <w:style w:type="character" w:styleId="ListLabel498">
+    <w:name w:val="ListLabel 498"/>
+    <w:qFormat/>
+    <w:rPr>
+      <w:rFonts w:cs="OpenSymbol"/>
+      <w:color w:val="000000"/>
+    </w:rPr>
+  </w:style>
+  <w:style w:type="character" w:styleId="ListLabel499">
+    <w:name w:val="ListLabel 499"/>
+    <w:qFormat/>
+    <w:rPr>
+      <w:rFonts w:cs="OpenSymbol"/>
+      <w:color w:val="000000"/>
+    </w:rPr>
+  </w:style>
+  <w:style w:type="character" w:styleId="ListLabel500">
+    <w:name w:val="ListLabel 500"/>
+    <w:qFormat/>
+    <w:rPr>
+      <w:rFonts w:cs="OpenSymbol"/>
+      <w:color w:val="000000"/>
+    </w:rPr>
+  </w:style>
+  <w:style w:type="character" w:styleId="ListLabel501">
+    <w:name w:val="ListLabel 501"/>
+    <w:qFormat/>
+    <w:rPr>
+      <w:rFonts w:cs="OpenSymbol"/>
+      <w:color w:val="000000"/>
+    </w:rPr>
+  </w:style>
+  <w:style w:type="character" w:styleId="ListLabel502">
+    <w:name w:val="ListLabel 502"/>
+    <w:qFormat/>
+    <w:rPr>
+      <w:rFonts w:cs="OpenSymbol"/>
+      <w:color w:val="000000"/>
+    </w:rPr>
+  </w:style>
+  <w:style w:type="character" w:styleId="ListLabel503">
+    <w:name w:val="ListLabel 503"/>
+    <w:qFormat/>
+    <w:rPr>
+      <w:rFonts w:cs="OpenSymbol"/>
+      <w:color w:val="000000"/>
+    </w:rPr>
+  </w:style>
+  <w:style w:type="character" w:styleId="ListLabel504">
+    <w:name w:val="ListLabel 504"/>
+    <w:qFormat/>
+    <w:rPr>
+      <w:rFonts w:cs="OpenSymbol"/>
+      <w:b w:val="false"/>
+      <w:color w:val="ED7D31"/>
+      <w:sz w:val="20"/>
+    </w:rPr>
+  </w:style>
+  <w:style w:type="character" w:styleId="ListLabel505">
+    <w:name w:val="ListLabel 505"/>
+    <w:qFormat/>
+    <w:rPr>
+      <w:rFonts w:cs="OpenSymbol"/>
+      <w:color w:val="ED7D31"/>
+    </w:rPr>
+  </w:style>
+  <w:style w:type="character" w:styleId="ListLabel506">
+    <w:name w:val="ListLabel 506"/>
+    <w:qFormat/>
+    <w:rPr>
+      <w:rFonts w:cs="OpenSymbol"/>
+      <w:color w:val="ED7D31"/>
+    </w:rPr>
+  </w:style>
+  <w:style w:type="character" w:styleId="ListLabel507">
+    <w:name w:val="ListLabel 507"/>
+    <w:qFormat/>
+    <w:rPr>
+      <w:rFonts w:cs="OpenSymbol"/>
+      <w:color w:val="ED7D31"/>
+    </w:rPr>
+  </w:style>
+  <w:style w:type="character" w:styleId="ListLabel508">
+    <w:name w:val="ListLabel 508"/>
+    <w:qFormat/>
+    <w:rPr>
+      <w:rFonts w:cs="OpenSymbol"/>
+      <w:color w:val="ED7D31"/>
+    </w:rPr>
+  </w:style>
+  <w:style w:type="character" w:styleId="ListLabel509">
+    <w:name w:val="ListLabel 509"/>
+    <w:qFormat/>
+    <w:rPr>
+      <w:rFonts w:cs="OpenSymbol"/>
+      <w:color w:val="ED7D31"/>
+    </w:rPr>
+  </w:style>
+  <w:style w:type="character" w:styleId="ListLabel510">
+    <w:name w:val="ListLabel 510"/>
+    <w:qFormat/>
+    <w:rPr>
+      <w:rFonts w:cs="OpenSymbol"/>
+      <w:color w:val="ED7D31"/>
+    </w:rPr>
+  </w:style>
+  <w:style w:type="character" w:styleId="ListLabel511">
+    <w:name w:val="ListLabel 511"/>
+    <w:qFormat/>
+    <w:rPr>
+      <w:rFonts w:cs="OpenSymbol"/>
+      <w:color w:val="ED7D31"/>
+    </w:rPr>
+  </w:style>
+  <w:style w:type="character" w:styleId="ListLabel512">
+    <w:name w:val="ListLabel 512"/>
+    <w:qFormat/>
+    <w:rPr>
+      <w:rFonts w:cs="OpenSymbol"/>
+      <w:color w:val="ED7D31"/>
+    </w:rPr>
+  </w:style>
+  <w:style w:type="character" w:styleId="ListLabel513">
+    <w:name w:val="ListLabel 513"/>
+    <w:qFormat/>
+    <w:rPr>
+      <w:rFonts w:ascii="Calibri" w:hAnsi="Calibri" w:cs="Wingdings"/>
+      <w:color w:val="F79646"/>
+    </w:rPr>
+  </w:style>
+  <w:style w:type="character" w:styleId="ListLabel514">
+    <w:name w:val="ListLabel 514"/>
+    <w:qFormat/>
+    <w:rPr>
+      <w:rFonts w:cs="Courier New"/>
+    </w:rPr>
+  </w:style>
+  <w:style w:type="character" w:styleId="ListLabel515">
+    <w:name w:val="ListLabel 515"/>
+    <w:qFormat/>
+    <w:rPr>
+      <w:rFonts w:cs="Wingdings"/>
+    </w:rPr>
+  </w:style>
+  <w:style w:type="character" w:styleId="ListLabel516">
+    <w:name w:val="ListLabel 516"/>
+    <w:qFormat/>
+    <w:rPr>
+      <w:rFonts w:cs="Symbol"/>
+    </w:rPr>
+  </w:style>
+  <w:style w:type="character" w:styleId="ListLabel517">
+    <w:name w:val="ListLabel 517"/>
+    <w:qFormat/>
+    <w:rPr>
+      <w:rFonts w:cs="Courier New"/>
+    </w:rPr>
+  </w:style>
+  <w:style w:type="character" w:styleId="ListLabel518">
+    <w:name w:val="ListLabel 518"/>
+    <w:qFormat/>
+    <w:rPr>
+      <w:rFonts w:cs="Wingdings"/>
+    </w:rPr>
+  </w:style>
+  <w:style w:type="character" w:styleId="ListLabel519">
+    <w:name w:val="ListLabel 519"/>
+    <w:qFormat/>
+    <w:rPr>
+      <w:rFonts w:cs="Symbol"/>
+    </w:rPr>
+  </w:style>
+  <w:style w:type="character" w:styleId="ListLabel520">
+    <w:name w:val="ListLabel 520"/>
+    <w:qFormat/>
+    <w:rPr>
+      <w:rFonts w:cs="Courier New"/>
+    </w:rPr>
+  </w:style>
+  <w:style w:type="character" w:styleId="ListLabel521">
+    <w:name w:val="ListLabel 521"/>
+    <w:qFormat/>
+    <w:rPr>
+      <w:rFonts w:cs="Wingdings"/>
+    </w:rPr>
+  </w:style>
+  <w:style w:type="character" w:styleId="ListLabel522">
+    <w:name w:val="ListLabel 522"/>
+    <w:qFormat/>
+    <w:rPr>
+      <w:rFonts w:cs="OpenSymbol"/>
+      <w:b w:val="false"/>
+      <w:color w:val="000000"/>
+      <w:sz w:val="20"/>
+    </w:rPr>
+  </w:style>
+  <w:style w:type="character" w:styleId="ListLabel523">
+    <w:name w:val="ListLabel 523"/>
+    <w:qFormat/>
+    <w:rPr>
+      <w:rFonts w:cs="OpenSymbol"/>
+      <w:color w:val="000000"/>
+    </w:rPr>
+  </w:style>
+  <w:style w:type="character" w:styleId="ListLabel524">
+    <w:name w:val="ListLabel 524"/>
+    <w:qFormat/>
+    <w:rPr>
+      <w:rFonts w:cs="OpenSymbol"/>
+      <w:color w:val="000000"/>
+    </w:rPr>
+  </w:style>
+  <w:style w:type="character" w:styleId="ListLabel525">
+    <w:name w:val="ListLabel 525"/>
+    <w:qFormat/>
+    <w:rPr>
+      <w:rFonts w:cs="OpenSymbol"/>
+      <w:color w:val="000000"/>
+    </w:rPr>
+  </w:style>
+  <w:style w:type="character" w:styleId="ListLabel526">
+    <w:name w:val="ListLabel 526"/>
+    <w:qFormat/>
+    <w:rPr>
+      <w:rFonts w:cs="OpenSymbol"/>
+      <w:color w:val="000000"/>
+    </w:rPr>
+  </w:style>
+  <w:style w:type="character" w:styleId="ListLabel527">
+    <w:name w:val="ListLabel 527"/>
+    <w:qFormat/>
+    <w:rPr>
+      <w:rFonts w:cs="OpenSymbol"/>
+      <w:color w:val="000000"/>
+    </w:rPr>
+  </w:style>
+  <w:style w:type="character" w:styleId="ListLabel528">
+    <w:name w:val="ListLabel 528"/>
+    <w:qFormat/>
+    <w:rPr>
+      <w:rFonts w:cs="OpenSymbol"/>
+      <w:color w:val="000000"/>
+    </w:rPr>
+  </w:style>
+  <w:style w:type="character" w:styleId="ListLabel529">
+    <w:name w:val="ListLabel 529"/>
+    <w:qFormat/>
+    <w:rPr>
+      <w:rFonts w:cs="OpenSymbol"/>
+      <w:color w:val="000000"/>
+    </w:rPr>
+  </w:style>
+  <w:style w:type="character" w:styleId="ListLabel530">
+    <w:name w:val="ListLabel 530"/>
+    <w:qFormat/>
+    <w:rPr>
+      <w:rFonts w:cs="OpenSymbol"/>
+      <w:color w:val="000000"/>
+    </w:rPr>
+  </w:style>
+  <w:style w:type="character" w:styleId="ListLabel531">
+    <w:name w:val="ListLabel 531"/>
+    <w:qFormat/>
+    <w:rPr>
+      <w:rFonts w:cs="OpenSymbol"/>
+      <w:color w:val="000000"/>
+    </w:rPr>
+  </w:style>
+  <w:style w:type="character" w:styleId="ListLabel532">
+    <w:name w:val="ListLabel 532"/>
+    <w:qFormat/>
+    <w:rPr>
+      <w:rFonts w:cs="OpenSymbol"/>
+      <w:color w:val="000000"/>
+    </w:rPr>
+  </w:style>
+  <w:style w:type="character" w:styleId="ListLabel533">
+    <w:name w:val="ListLabel 533"/>
+    <w:qFormat/>
+    <w:rPr>
+      <w:rFonts w:cs="OpenSymbol"/>
+      <w:color w:val="000000"/>
+    </w:rPr>
+  </w:style>
+  <w:style w:type="character" w:styleId="ListLabel534">
+    <w:name w:val="ListLabel 534"/>
+    <w:qFormat/>
+    <w:rPr>
+      <w:rFonts w:cs="OpenSymbol"/>
+      <w:color w:val="000000"/>
+    </w:rPr>
+  </w:style>
+  <w:style w:type="character" w:styleId="ListLabel535">
+    <w:name w:val="ListLabel 535"/>
+    <w:qFormat/>
+    <w:rPr>
+      <w:rFonts w:cs="OpenSymbol"/>
+      <w:color w:val="000000"/>
+    </w:rPr>
+  </w:style>
+  <w:style w:type="character" w:styleId="ListLabel536">
+    <w:name w:val="ListLabel 536"/>
+    <w:qFormat/>
+    <w:rPr>
+      <w:rFonts w:cs="OpenSymbol"/>
+      <w:color w:val="000000"/>
+    </w:rPr>
+  </w:style>
+  <w:style w:type="character" w:styleId="ListLabel537">
+    <w:name w:val="ListLabel 537"/>
+    <w:qFormat/>
+    <w:rPr>
+      <w:rFonts w:cs="OpenSymbol"/>
+      <w:color w:val="000000"/>
+    </w:rPr>
+  </w:style>
+  <w:style w:type="character" w:styleId="ListLabel538">
+    <w:name w:val="ListLabel 538"/>
+    <w:qFormat/>
+    <w:rPr>
+      <w:rFonts w:cs="OpenSymbol"/>
+      <w:color w:val="000000"/>
+    </w:rPr>
+  </w:style>
+  <w:style w:type="character" w:styleId="ListLabel539">
+    <w:name w:val="ListLabel 539"/>
+    <w:qFormat/>
+    <w:rPr>
+      <w:rFonts w:cs="OpenSymbol"/>
+      <w:color w:val="000000"/>
+    </w:rPr>
+  </w:style>
+  <w:style w:type="character" w:styleId="ListLabel540">
+    <w:name w:val="ListLabel 540"/>
+    <w:qFormat/>
+    <w:rPr>
+      <w:rFonts w:cs="OpenSymbol"/>
+      <w:color w:val="000000"/>
+    </w:rPr>
+  </w:style>
+  <w:style w:type="character" w:styleId="ListLabel541">
+    <w:name w:val="ListLabel 541"/>
+    <w:qFormat/>
+    <w:rPr>
+      <w:rFonts w:cs="OpenSymbol"/>
+      <w:color w:val="000000"/>
+    </w:rPr>
+  </w:style>
+  <w:style w:type="character" w:styleId="ListLabel542">
+    <w:name w:val="ListLabel 542"/>
+    <w:qFormat/>
+    <w:rPr>
+      <w:rFonts w:cs="OpenSymbol"/>
+      <w:color w:val="000000"/>
+    </w:rPr>
+  </w:style>
+  <w:style w:type="character" w:styleId="ListLabel543">
+    <w:name w:val="ListLabel 543"/>
+    <w:qFormat/>
+    <w:rPr>
+      <w:rFonts w:cs="OpenSymbol"/>
+      <w:color w:val="000000"/>
+    </w:rPr>
+  </w:style>
+  <w:style w:type="character" w:styleId="ListLabel544">
+    <w:name w:val="ListLabel 544"/>
+    <w:qFormat/>
+    <w:rPr>
+      <w:rFonts w:cs="OpenSymbol"/>
+      <w:color w:val="000000"/>
+    </w:rPr>
+  </w:style>
+  <w:style w:type="character" w:styleId="ListLabel545">
+    <w:name w:val="ListLabel 545"/>
+    <w:qFormat/>
+    <w:rPr>
+      <w:rFonts w:cs="OpenSymbol"/>
+      <w:color w:val="000000"/>
+    </w:rPr>
+  </w:style>
+  <w:style w:type="character" w:styleId="ListLabel546">
+    <w:name w:val="ListLabel 546"/>
+    <w:qFormat/>
+    <w:rPr>
+      <w:rFonts w:cs="OpenSymbol"/>
+      <w:color w:val="000000"/>
+    </w:rPr>
+  </w:style>
+  <w:style w:type="character" w:styleId="ListLabel547">
+    <w:name w:val="ListLabel 547"/>
+    <w:qFormat/>
+    <w:rPr>
+      <w:rFonts w:cs="OpenSymbol"/>
+      <w:color w:val="000000"/>
+    </w:rPr>
+  </w:style>
+  <w:style w:type="character" w:styleId="ListLabel548">
+    <w:name w:val="ListLabel 548"/>
+    <w:qFormat/>
+    <w:rPr>
+      <w:rFonts w:cs="OpenSymbol"/>
+      <w:color w:val="000000"/>
+    </w:rPr>
+  </w:style>
+  <w:style w:type="character" w:styleId="ListLabel549">
+    <w:name w:val="ListLabel 549"/>
+    <w:qFormat/>
+    <w:rPr>
+      <w:rFonts w:ascii="Calibri" w:hAnsi="Calibri" w:cs="OpenSymbol"/>
+      <w:color w:val="000000"/>
+    </w:rPr>
+  </w:style>
+  <w:style w:type="character" w:styleId="ListLabel550">
+    <w:name w:val="ListLabel 550"/>
+    <w:qFormat/>
+    <w:rPr>
+      <w:rFonts w:cs="OpenSymbol"/>
+      <w:color w:val="000000"/>
+    </w:rPr>
+  </w:style>
+  <w:style w:type="character" w:styleId="ListLabel551">
+    <w:name w:val="ListLabel 551"/>
+    <w:qFormat/>
+    <w:rPr>
+      <w:rFonts w:cs="OpenSymbol"/>
+      <w:color w:val="000000"/>
+    </w:rPr>
+  </w:style>
+  <w:style w:type="character" w:styleId="ListLabel552">
+    <w:name w:val="ListLabel 552"/>
+    <w:qFormat/>
+    <w:rPr>
+      <w:rFonts w:cs="OpenSymbol"/>
+      <w:color w:val="000000"/>
+    </w:rPr>
+  </w:style>
+  <w:style w:type="character" w:styleId="ListLabel553">
+    <w:name w:val="ListLabel 553"/>
+    <w:qFormat/>
+    <w:rPr>
+      <w:rFonts w:cs="OpenSymbol"/>
+      <w:color w:val="000000"/>
+    </w:rPr>
+  </w:style>
+  <w:style w:type="character" w:styleId="ListLabel554">
+    <w:name w:val="ListLabel 554"/>
+    <w:qFormat/>
+    <w:rPr>
+      <w:rFonts w:cs="OpenSymbol"/>
+      <w:color w:val="000000"/>
+    </w:rPr>
+  </w:style>
+  <w:style w:type="character" w:styleId="ListLabel555">
+    <w:name w:val="ListLabel 555"/>
+    <w:qFormat/>
+    <w:rPr>
+      <w:rFonts w:cs="OpenSymbol"/>
+      <w:color w:val="000000"/>
+    </w:rPr>
+  </w:style>
+  <w:style w:type="character" w:styleId="ListLabel556">
+    <w:name w:val="ListLabel 556"/>
+    <w:qFormat/>
+    <w:rPr>
+      <w:rFonts w:cs="OpenSymbol"/>
+      <w:color w:val="000000"/>
+    </w:rPr>
+  </w:style>
+  <w:style w:type="character" w:styleId="ListLabel557">
+    <w:name w:val="ListLabel 557"/>
+    <w:qFormat/>
+    <w:rPr>
+      <w:rFonts w:cs="OpenSymbol"/>
+      <w:color w:val="000000"/>
+    </w:rPr>
+  </w:style>
+  <w:style w:type="character" w:styleId="ListLabel558">
+    <w:name w:val="ListLabel 558"/>
+    <w:qFormat/>
+    <w:rPr>
+      <w:rFonts w:ascii="Calibri" w:hAnsi="Calibri" w:cs="OpenSymbol"/>
+      <w:color w:val="000000"/>
+    </w:rPr>
+  </w:style>
+  <w:style w:type="character" w:styleId="ListLabel559">
+    <w:name w:val="ListLabel 559"/>
+    <w:qFormat/>
+    <w:rPr>
+      <w:rFonts w:cs="OpenSymbol"/>
+      <w:color w:val="000000"/>
+    </w:rPr>
+  </w:style>
+  <w:style w:type="character" w:styleId="ListLabel560">
+    <w:name w:val="ListLabel 560"/>
+    <w:qFormat/>
+    <w:rPr>
+      <w:rFonts w:cs="OpenSymbol"/>
+      <w:color w:val="000000"/>
+    </w:rPr>
+  </w:style>
+  <w:style w:type="character" w:styleId="ListLabel561">
+    <w:name w:val="ListLabel 561"/>
+    <w:qFormat/>
+    <w:rPr>
+      <w:rFonts w:cs="OpenSymbol"/>
+      <w:color w:val="000000"/>
+    </w:rPr>
+  </w:style>
+  <w:style w:type="character" w:styleId="ListLabel562">
+    <w:name w:val="ListLabel 562"/>
+    <w:qFormat/>
+    <w:rPr>
+      <w:rFonts w:cs="OpenSymbol"/>
+      <w:color w:val="000000"/>
+    </w:rPr>
+  </w:style>
+  <w:style w:type="character" w:styleId="ListLabel563">
+    <w:name w:val="ListLabel 563"/>
+    <w:qFormat/>
+    <w:rPr>
+      <w:rFonts w:cs="OpenSymbol"/>
+      <w:color w:val="000000"/>
+    </w:rPr>
+  </w:style>
+  <w:style w:type="character" w:styleId="ListLabel564">
+    <w:name w:val="ListLabel 564"/>
+    <w:qFormat/>
+    <w:rPr>
+      <w:rFonts w:cs="OpenSymbol"/>
+      <w:color w:val="000000"/>
+    </w:rPr>
+  </w:style>
+  <w:style w:type="character" w:styleId="ListLabel565">
+    <w:name w:val="ListLabel 565"/>
+    <w:qFormat/>
+    <w:rPr>
+      <w:rFonts w:cs="OpenSymbol"/>
+      <w:color w:val="000000"/>
+    </w:rPr>
+  </w:style>
+  <w:style w:type="character" w:styleId="ListLabel566">
+    <w:name w:val="ListLabel 566"/>
+    <w:qFormat/>
+    <w:rPr>
+      <w:rFonts w:cs="OpenSymbol"/>
+      <w:color w:val="000000"/>
+    </w:rPr>
+  </w:style>
+  <w:style w:type="character" w:styleId="ListLabel567">
+    <w:name w:val="ListLabel 567"/>
+    <w:qFormat/>
+    <w:rPr>
+      <w:rFonts w:cs="OpenSymbol"/>
+      <w:color w:val="000000"/>
+    </w:rPr>
+  </w:style>
+  <w:style w:type="character" w:styleId="ListLabel568">
+    <w:name w:val="ListLabel 568"/>
+    <w:qFormat/>
+    <w:rPr>
+      <w:rFonts w:cs="OpenSymbol"/>
+      <w:color w:val="000000"/>
+    </w:rPr>
+  </w:style>
+  <w:style w:type="character" w:styleId="ListLabel569">
+    <w:name w:val="ListLabel 569"/>
+    <w:qFormat/>
+    <w:rPr>
+      <w:rFonts w:cs="OpenSymbol"/>
+      <w:color w:val="000000"/>
+    </w:rPr>
+  </w:style>
+  <w:style w:type="character" w:styleId="ListLabel570">
+    <w:name w:val="ListLabel 570"/>
+    <w:qFormat/>
+    <w:rPr>
+      <w:rFonts w:cs="OpenSymbol"/>
+      <w:color w:val="000000"/>
+    </w:rPr>
+  </w:style>
+  <w:style w:type="character" w:styleId="ListLabel571">
+    <w:name w:val="ListLabel 571"/>
+    <w:qFormat/>
+    <w:rPr>
+      <w:rFonts w:cs="OpenSymbol"/>
+      <w:color w:val="000000"/>
+    </w:rPr>
+  </w:style>
+  <w:style w:type="character" w:styleId="ListLabel572">
+    <w:name w:val="ListLabel 572"/>
+    <w:qFormat/>
+    <w:rPr>
+      <w:rFonts w:cs="OpenSymbol"/>
+      <w:color w:val="000000"/>
+    </w:rPr>
+  </w:style>
+  <w:style w:type="character" w:styleId="ListLabel573">
+    <w:name w:val="ListLabel 573"/>
+    <w:qFormat/>
+    <w:rPr>
+      <w:rFonts w:cs="OpenSymbol"/>
+      <w:color w:val="000000"/>
+    </w:rPr>
+  </w:style>
+  <w:style w:type="character" w:styleId="ListLabel574">
+    <w:name w:val="ListLabel 574"/>
+    <w:qFormat/>
+    <w:rPr>
+      <w:rFonts w:cs="OpenSymbol"/>
+      <w:color w:val="000000"/>
+    </w:rPr>
+  </w:style>
+  <w:style w:type="character" w:styleId="ListLabel575">
+    <w:name w:val="ListLabel 575"/>
+    <w:qFormat/>
+    <w:rPr>
+      <w:rFonts w:cs="OpenSymbol"/>
+      <w:color w:val="000000"/>
+    </w:rPr>
+  </w:style>
+  <w:style w:type="character" w:styleId="ListLabel576">
+    <w:name w:val="ListLabel 576"/>
+    <w:qFormat/>
+    <w:rPr>
+      <w:rFonts w:cs="OpenSymbol"/>
+      <w:color w:val="000000"/>
+    </w:rPr>
+  </w:style>
+  <w:style w:type="character" w:styleId="ListLabel577">
+    <w:name w:val="ListLabel 577"/>
+    <w:qFormat/>
+    <w:rPr>
+      <w:rFonts w:cs="OpenSymbol"/>
+      <w:color w:val="000000"/>
+    </w:rPr>
+  </w:style>
+  <w:style w:type="character" w:styleId="ListLabel578">
+    <w:name w:val="ListLabel 578"/>
+    <w:qFormat/>
+    <w:rPr>
+      <w:rFonts w:cs="OpenSymbol"/>
+      <w:color w:val="000000"/>
+    </w:rPr>
+  </w:style>
+  <w:style w:type="character" w:styleId="ListLabel579">
+    <w:name w:val="ListLabel 579"/>
+    <w:qFormat/>
+    <w:rPr>
+      <w:rFonts w:cs="OpenSymbol"/>
+      <w:color w:val="000000"/>
+    </w:rPr>
+  </w:style>
+  <w:style w:type="character" w:styleId="ListLabel580">
+    <w:name w:val="ListLabel 580"/>
+    <w:qFormat/>
+    <w:rPr>
+      <w:rFonts w:cs="OpenSymbol"/>
+      <w:color w:val="000000"/>
+    </w:rPr>
+  </w:style>
+  <w:style w:type="character" w:styleId="ListLabel581">
+    <w:name w:val="ListLabel 581"/>
+    <w:qFormat/>
+    <w:rPr>
+      <w:rFonts w:cs="OpenSymbol"/>
+      <w:color w:val="000000"/>
+    </w:rPr>
+  </w:style>
+  <w:style w:type="character" w:styleId="ListLabel582">
+    <w:name w:val="ListLabel 582"/>
+    <w:qFormat/>
+    <w:rPr>
+      <w:rFonts w:cs="OpenSymbol"/>
+      <w:color w:val="000000"/>
+    </w:rPr>
+  </w:style>
+  <w:style w:type="character" w:styleId="ListLabel583">
+    <w:name w:val="ListLabel 583"/>
+    <w:qFormat/>
+    <w:rPr>
+      <w:rFonts w:cs="OpenSymbol"/>
+      <w:color w:val="000000"/>
+    </w:rPr>
+  </w:style>
+  <w:style w:type="character" w:styleId="ListLabel584">
+    <w:name w:val="ListLabel 584"/>
+    <w:qFormat/>
+    <w:rPr>
+      <w:rFonts w:cs="OpenSymbol"/>
+      <w:color w:val="000000"/>
+    </w:rPr>
   </w:style>
   <w:style w:type="paragraph" w:styleId="Heading" w:customStyle="1">
     <w:name w:val="Heading"/>

</xml_diff>